<commit_message>
Added shit to design doc
</commit_message>
<xml_diff>
--- a/docs/Design_Overview.docx
+++ b/docs/Design_Overview.docx
@@ -1299,7 +1299,6 @@
       </w:r>
       <w:bookmarkEnd w:id="0"/>
     </w:p>
-    <w:bookmarkStart w:id="1" w:name="_Toc467808783"/>
     <w:p>
       <w:pPr>
         <w:pStyle w:val="Subtitle"/>
@@ -1310,6 +1309,7 @@
         <w:ind w:left="426"/>
         <w:outlineLvl w:val="1"/>
       </w:pPr>
+      <w:bookmarkStart w:id="1" w:name="_Toc467808783"/>
       <w:r>
         <w:rPr>
           <w:noProof/>
@@ -1326,7 +1326,7 @@
                 <wp:positionV relativeFrom="paragraph">
                   <wp:posOffset>200540</wp:posOffset>
                 </wp:positionV>
-                <wp:extent cx="6120713" cy="708454"/>
+                <wp:extent cx="6120713" cy="574766"/>
                 <wp:effectExtent l="0" t="0" r="0" b="0"/>
                 <wp:wrapNone/>
                 <wp:docPr id="2" name="Text Box 2"/>
@@ -1338,7 +1338,7 @@
                       <wps:spPr>
                         <a:xfrm>
                           <a:off x="0" y="0"/>
-                          <a:ext cx="6120713" cy="708454"/>
+                          <a:ext cx="6120713" cy="574766"/>
                         </a:xfrm>
                         <a:prstGeom prst="rect">
                           <a:avLst/>
@@ -1370,10 +1370,7 @@
                               <w:ind w:firstLine="426"/>
                             </w:pPr>
                             <w:r>
-                              <w:t>The following diagrams represent the classes and methods within those classes that when called, execute tasks that will allow the Pacemaker to function. The diagrams also give insight into the permissions needed to access particular methods and variable values.</w:t>
-                            </w:r>
-                            <w:r>
-                              <w:t xml:space="preserve"> </w:t>
+                              <w:t xml:space="preserve">The following diagrams represent the classes and methods within those classes that when called, execute tasks that will allow the Pacemaker to function. The diagrams also give insight into the permissions needed to access particular methods and variable values. </w:t>
                             </w:r>
                           </w:p>
                           <w:p/>
@@ -1400,7 +1397,7 @@
                 <v:stroke joinstyle="miter"/>
                 <v:path gradientshapeok="t" o:connecttype="rect"/>
               </v:shapetype>
-              <v:shape id="Text Box 2" o:spid="_x0000_s1026" type="#_x0000_t202" style="position:absolute;left:0;text-align:left;margin-left:0;margin-top:15.8pt;width:481.95pt;height:55.8pt;z-index:251659264;visibility:visible;mso-wrap-style:square;mso-height-percent:0;mso-wrap-distance-left:9pt;mso-wrap-distance-top:0;mso-wrap-distance-right:9pt;mso-wrap-distance-bottom:0;mso-position-horizontal:center;mso-position-horizontal-relative:margin;mso-position-vertical:absolute;mso-position-vertical-relative:text;mso-height-percent:0;mso-height-relative:margin;v-text-anchor:top" o:gfxdata="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" filled="f" stroked="f" strokeweight=".5pt">
+              <v:shape id="Text Box 2" o:spid="_x0000_s1026" type="#_x0000_t202" style="position:absolute;left:0;text-align:left;margin-left:0;margin-top:15.8pt;width:481.95pt;height:45.25pt;z-index:251659264;visibility:visible;mso-wrap-style:square;mso-height-percent:0;mso-wrap-distance-left:9pt;mso-wrap-distance-top:0;mso-wrap-distance-right:9pt;mso-wrap-distance-bottom:0;mso-position-horizontal:center;mso-position-horizontal-relative:margin;mso-position-vertical:absolute;mso-position-vertical-relative:text;mso-height-percent:0;mso-height-relative:margin;v-text-anchor:top" o:gfxdata="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" filled="f" stroked="f" strokeweight=".5pt">
                 <v:textbox>
                   <w:txbxContent>
                     <w:p>
@@ -1408,10 +1405,7 @@
                         <w:ind w:firstLine="426"/>
                       </w:pPr>
                       <w:r>
-                        <w:t>The following diagrams represent the classes and methods within those classes that when called, execute tasks that will allow the Pacemaker to function. The diagrams also give insight into the permissions needed to access particular methods and variable values.</w:t>
-                      </w:r>
-                      <w:r>
-                        <w:t xml:space="preserve"> </w:t>
+                        <w:t xml:space="preserve">The following diagrams represent the classes and methods within those classes that when called, execute tasks that will allow the Pacemaker to function. The diagrams also give insight into the permissions needed to access particular methods and variable values. </w:t>
                       </w:r>
                     </w:p>
                     <w:p/>
@@ -1434,7 +1428,6 @@
           <w:id w:val="-1528011371"/>
           <w:citation/>
         </w:sdtPr>
-        <w:sdtEndPr/>
         <w:sdtContent>
           <w:r>
             <w:fldChar w:fldCharType="begin"/>
@@ -1466,7 +1459,7 @@
     <w:tbl>
       <w:tblPr>
         <w:tblStyle w:val="TableGrid"/>
-        <w:tblpPr w:leftFromText="180" w:rightFromText="180" w:vertAnchor="text" w:horzAnchor="margin" w:tblpXSpec="right" w:tblpY="502"/>
+        <w:tblpPr w:leftFromText="180" w:rightFromText="180" w:vertAnchor="text" w:horzAnchor="margin" w:tblpXSpec="right" w:tblpY="3818"/>
         <w:tblW w:w="4390" w:type="dxa"/>
         <w:tblLook w:val="04A0" w:firstRow="1" w:lastRow="0" w:firstColumn="1" w:lastColumn="0" w:noHBand="0" w:noVBand="1"/>
       </w:tblPr>
@@ -1519,48 +1512,22 @@
           </w:tcPr>
           <w:p>
             <w:r>
-              <w:t xml:space="preserve">PACESTATE: </w:t>
-            </w:r>
-            <w:proofErr w:type="spellStart"/>
-            <w:r>
-              <w:t>enum</w:t>
-            </w:r>
-            <w:proofErr w:type="spellEnd"/>
-            <w:r>
-              <w:t xml:space="preserve"> class</w:t>
-            </w:r>
-          </w:p>
-          <w:p>
-            <w:r>
-              <w:t xml:space="preserve">PACEMODE: </w:t>
-            </w:r>
-            <w:proofErr w:type="spellStart"/>
-            <w:r>
-              <w:t>enum</w:t>
-            </w:r>
-            <w:proofErr w:type="spellEnd"/>
-            <w:r>
-              <w:t xml:space="preserve"> class</w:t>
-            </w:r>
-          </w:p>
-          <w:p>
-            <w:proofErr w:type="spellStart"/>
-            <w:r>
-              <w:t>prevBPM</w:t>
-            </w:r>
-            <w:proofErr w:type="spellEnd"/>
-            <w:r>
-              <w:t>: private uint8_t</w:t>
-            </w:r>
-          </w:p>
-          <w:p>
-            <w:proofErr w:type="spellStart"/>
-            <w:r>
-              <w:t>vPaceAmp</w:t>
-            </w:r>
-            <w:proofErr w:type="spellEnd"/>
-            <w:r>
-              <w:t xml:space="preserve">: </w:t>
+              <w:t>PACESTATE: enum class</w:t>
+            </w:r>
+          </w:p>
+          <w:p>
+            <w:r>
+              <w:t>PACEMODE: enum class</w:t>
+            </w:r>
+          </w:p>
+          <w:p>
+            <w:r>
+              <w:t>prevBPM: private uint8_t</w:t>
+            </w:r>
+          </w:p>
+          <w:p>
+            <w:r>
+              <w:t xml:space="preserve">vPaceAmp: </w:t>
             </w:r>
             <w:r>
               <w:t>public</w:t>
@@ -1570,13 +1537,8 @@
             </w:r>
           </w:p>
           <w:p>
-            <w:proofErr w:type="spellStart"/>
-            <w:r>
-              <w:t>vPaceWidth_milliseconds</w:t>
-            </w:r>
-            <w:proofErr w:type="spellEnd"/>
-            <w:r>
-              <w:t xml:space="preserve">: </w:t>
+            <w:r>
+              <w:t xml:space="preserve">vPaceWidth_milliseconds: </w:t>
             </w:r>
             <w:r>
               <w:t>public</w:t>
@@ -1586,13 +1548,8 @@
             </w:r>
           </w:p>
           <w:p>
-            <w:proofErr w:type="spellStart"/>
-            <w:r>
-              <w:t>pacingMode</w:t>
-            </w:r>
-            <w:proofErr w:type="spellEnd"/>
-            <w:r>
-              <w:t xml:space="preserve">: </w:t>
+            <w:r>
+              <w:t xml:space="preserve">pacingMode: </w:t>
             </w:r>
             <w:r>
               <w:t>public</w:t>
@@ -1602,13 +1559,8 @@
             </w:r>
           </w:p>
           <w:p>
-            <w:proofErr w:type="spellStart"/>
-            <w:r>
-              <w:t>pacingState</w:t>
-            </w:r>
-            <w:proofErr w:type="spellEnd"/>
-            <w:r>
-              <w:t xml:space="preserve">: </w:t>
+            <w:r>
+              <w:t xml:space="preserve">pacingState: </w:t>
             </w:r>
             <w:r>
               <w:t>public</w:t>
@@ -1618,13 +1570,8 @@
             </w:r>
           </w:p>
           <w:p>
-            <w:proofErr w:type="spellStart"/>
-            <w:r>
-              <w:t>baseHeartRate</w:t>
-            </w:r>
-            <w:proofErr w:type="spellEnd"/>
-            <w:r>
-              <w:t xml:space="preserve">: </w:t>
+            <w:r>
+              <w:t xml:space="preserve">baseHeartRate: </w:t>
             </w:r>
             <w:r>
               <w:t>public</w:t>
@@ -1634,13 +1581,8 @@
             </w:r>
           </w:p>
           <w:p>
-            <w:proofErr w:type="spellStart"/>
-            <w:r>
-              <w:t>maxHeartRate</w:t>
-            </w:r>
-            <w:proofErr w:type="spellEnd"/>
-            <w:r>
-              <w:t xml:space="preserve">: </w:t>
+            <w:r>
+              <w:t xml:space="preserve">maxHeartRate: </w:t>
             </w:r>
             <w:r>
               <w:t>public</w:t>
@@ -1650,61 +1592,28 @@
             </w:r>
           </w:p>
           <w:p>
-            <w:proofErr w:type="spellStart"/>
-            <w:r>
-              <w:t>egramData</w:t>
-            </w:r>
-            <w:proofErr w:type="spellEnd"/>
-            <w:r>
-              <w:t>: public float</w:t>
-            </w:r>
-          </w:p>
-          <w:p>
-            <w:r>
-              <w:t>*</w:t>
-            </w:r>
-            <w:proofErr w:type="spellStart"/>
-            <w:r>
-              <w:t>activityTrip</w:t>
-            </w:r>
-            <w:proofErr w:type="spellEnd"/>
-            <w:r>
-              <w:t xml:space="preserve">(): public </w:t>
-            </w:r>
-            <w:proofErr w:type="spellStart"/>
-            <w:r>
-              <w:t>bool</w:t>
-            </w:r>
-            <w:proofErr w:type="spellEnd"/>
-          </w:p>
-          <w:p>
-            <w:proofErr w:type="spellStart"/>
-            <w:r>
-              <w:t>paceTicker</w:t>
-            </w:r>
-            <w:proofErr w:type="spellEnd"/>
-            <w:r>
-              <w:t>: private Ticker</w:t>
-            </w:r>
-          </w:p>
-          <w:p>
-            <w:proofErr w:type="spellStart"/>
-            <w:r>
-              <w:t>changeVar</w:t>
-            </w:r>
-            <w:proofErr w:type="spellEnd"/>
-            <w:r>
-              <w:t>[6]: private Timeout</w:t>
-            </w:r>
-          </w:p>
-          <w:p>
-            <w:proofErr w:type="spellStart"/>
-            <w:r>
-              <w:t>egramData</w:t>
-            </w:r>
-            <w:proofErr w:type="spellEnd"/>
-            <w:r>
-              <w:t>: public float</w:t>
+            <w:r>
+              <w:t>egramData: public float</w:t>
+            </w:r>
+          </w:p>
+          <w:p>
+            <w:r>
+              <w:t>*activityTrip(): public bool</w:t>
+            </w:r>
+          </w:p>
+          <w:p>
+            <w:r>
+              <w:t>paceTicker: private Ticker</w:t>
+            </w:r>
+          </w:p>
+          <w:p>
+            <w:r>
+              <w:t>changeVar[6]: private Timeout</w:t>
+            </w:r>
+          </w:p>
+          <w:p>
+            <w:r>
+              <w:t>egramData: public float</w:t>
             </w:r>
           </w:p>
         </w:tc>
@@ -1724,13 +1633,8 @@
             <w:r>
               <w:t>Pace(</w:t>
             </w:r>
-            <w:proofErr w:type="spellStart"/>
-            <w:r>
-              <w:t>bool</w:t>
-            </w:r>
-            <w:proofErr w:type="spellEnd"/>
-            <w:r>
-              <w:t>*</w:t>
+            <w:r>
+              <w:t>bool*</w:t>
             </w:r>
             <w:r>
               <w:t>): public  Class-Object</w:t>
@@ -1740,33 +1644,18 @@
             </w:r>
           </w:p>
           <w:p>
-            <w:proofErr w:type="spellStart"/>
-            <w:r>
-              <w:t>getPaceMode</w:t>
-            </w:r>
-            <w:proofErr w:type="spellEnd"/>
-            <w:r>
-              <w:t>(): protected PACEMODE</w:t>
-            </w:r>
-          </w:p>
-          <w:p>
-            <w:proofErr w:type="spellStart"/>
-            <w:r>
-              <w:t>getPaceState</w:t>
-            </w:r>
-            <w:proofErr w:type="spellEnd"/>
-            <w:r>
-              <w:t>(): protected PACESTATE</w:t>
-            </w:r>
-          </w:p>
-          <w:p>
-            <w:proofErr w:type="spellStart"/>
-            <w:r>
-              <w:t>setPaceRate</w:t>
-            </w:r>
-            <w:proofErr w:type="spellEnd"/>
-            <w:r>
-              <w:t xml:space="preserve">(uint8_t): </w:t>
+            <w:r>
+              <w:t>getPaceMode(): protected PACEMODE</w:t>
+            </w:r>
+          </w:p>
+          <w:p>
+            <w:r>
+              <w:t>getPaceState(): protected PACESTATE</w:t>
+            </w:r>
+          </w:p>
+          <w:p>
+            <w:r>
+              <w:t xml:space="preserve">setPaceRate(uint8_t): </w:t>
             </w:r>
             <w:r>
               <w:t>public</w:t>
@@ -1776,53 +1665,28 @@
             </w:r>
           </w:p>
           <w:p>
-            <w:proofErr w:type="spellStart"/>
-            <w:r>
-              <w:t>updateEgramData</w:t>
-            </w:r>
-            <w:proofErr w:type="spellEnd"/>
-            <w:r>
-              <w:t>(): public void</w:t>
-            </w:r>
-          </w:p>
-          <w:p>
-            <w:proofErr w:type="spellStart"/>
-            <w:r>
-              <w:t>paceTick</w:t>
-            </w:r>
-            <w:proofErr w:type="spellEnd"/>
-            <w:r>
-              <w:t>(): private void</w:t>
-            </w:r>
-          </w:p>
-          <w:p>
-            <w:proofErr w:type="spellStart"/>
-            <w:r>
-              <w:t>paceVentricle</w:t>
-            </w:r>
-            <w:proofErr w:type="spellEnd"/>
-            <w:r>
-              <w:t>(): private void</w:t>
-            </w:r>
-          </w:p>
-          <w:p>
-            <w:proofErr w:type="spellStart"/>
-            <w:r>
-              <w:t>paceAtrium</w:t>
-            </w:r>
-            <w:proofErr w:type="spellEnd"/>
-            <w:r>
-              <w:t>(): private void</w:t>
-            </w:r>
-          </w:p>
-          <w:p>
-            <w:proofErr w:type="spellStart"/>
-            <w:r>
-              <w:t>paceTick</w:t>
-            </w:r>
-            <w:proofErr w:type="spellEnd"/>
-            <w:r>
-              <w:t>(): private void</w:t>
+            <w:r>
+              <w:t>updateEgramData(): public void</w:t>
+            </w:r>
+          </w:p>
+          <w:p>
+            <w:r>
+              <w:t>paceTick(): private void</w:t>
+            </w:r>
+          </w:p>
+          <w:p>
+            <w:r>
+              <w:t>paceVentricle(): private void</w:t>
+            </w:r>
+          </w:p>
+          <w:p>
+            <w:r>
+              <w:t>paceAtrium(): private void</w:t>
+            </w:r>
+          </w:p>
+          <w:p>
+            <w:r>
+              <w:t>paceTick(): private void</w:t>
             </w:r>
           </w:p>
           <w:p>
@@ -1887,7 +1751,6 @@
                 <w:b/>
               </w:rPr>
             </w:pPr>
-            <w:proofErr w:type="spellStart"/>
             <w:r>
               <w:rPr>
                 <w:b/>
@@ -1895,7 +1758,6 @@
               </w:rPr>
               <w:t>class_name</w:t>
             </w:r>
-            <w:proofErr w:type="spellEnd"/>
           </w:p>
         </w:tc>
       </w:tr>
@@ -1992,18 +1854,14 @@
           </w:tcPr>
           <w:p>
             <w:r>
-              <w:t xml:space="preserve">main(): public </w:t>
-            </w:r>
-            <w:proofErr w:type="spellStart"/>
-            <w:r>
-              <w:t>int</w:t>
-            </w:r>
-            <w:proofErr w:type="spellEnd"/>
+              <w:t>main(): public int</w:t>
+            </w:r>
           </w:p>
           <w:p/>
         </w:tc>
       </w:tr>
     </w:tbl>
+    <w:p/>
     <w:p/>
     <w:tbl>
       <w:tblPr>
@@ -2047,142 +1905,58 @@
             <w:tcW w:w="4390" w:type="dxa"/>
           </w:tcPr>
           <w:p>
-            <w:proofErr w:type="spellStart"/>
-            <w:r>
-              <w:t>activityUpdateRate</w:t>
-            </w:r>
-            <w:proofErr w:type="spellEnd"/>
-            <w:r>
-              <w:t xml:space="preserve">: </w:t>
-            </w:r>
-            <w:proofErr w:type="spellStart"/>
-            <w:r>
-              <w:t>const</w:t>
-            </w:r>
-            <w:proofErr w:type="spellEnd"/>
-            <w:r>
-              <w:t xml:space="preserve"> private float</w:t>
-            </w:r>
-          </w:p>
-          <w:p>
-            <w:proofErr w:type="spellStart"/>
-            <w:r>
-              <w:t>activityTimeThresholdSeconds</w:t>
-            </w:r>
-            <w:proofErr w:type="spellEnd"/>
-            <w:r>
-              <w:t>: private uint8_t</w:t>
-            </w:r>
-          </w:p>
-          <w:p>
-            <w:proofErr w:type="spellStart"/>
-            <w:r>
-              <w:t>accX</w:t>
-            </w:r>
-            <w:proofErr w:type="spellEnd"/>
-            <w:r>
-              <w:t>: private float</w:t>
-            </w:r>
-          </w:p>
-          <w:p>
-            <w:proofErr w:type="spellStart"/>
-            <w:r>
-              <w:t>accY</w:t>
-            </w:r>
-            <w:proofErr w:type="spellEnd"/>
-            <w:r>
-              <w:t>: private float</w:t>
-            </w:r>
-          </w:p>
-          <w:p>
-            <w:proofErr w:type="spellStart"/>
-            <w:r>
-              <w:t>accZ</w:t>
-            </w:r>
-            <w:proofErr w:type="spellEnd"/>
-            <w:r>
-              <w:t>: private float</w:t>
-            </w:r>
-          </w:p>
-          <w:p>
-            <w:proofErr w:type="spellStart"/>
-            <w:r>
-              <w:t>activitySumMax</w:t>
-            </w:r>
-            <w:proofErr w:type="spellEnd"/>
-            <w:r>
-              <w:t xml:space="preserve">: </w:t>
-            </w:r>
-            <w:proofErr w:type="spellStart"/>
-            <w:r>
-              <w:t>const</w:t>
-            </w:r>
-            <w:proofErr w:type="spellEnd"/>
-            <w:r>
-              <w:t xml:space="preserve"> private float</w:t>
-            </w:r>
-          </w:p>
-          <w:p>
-            <w:proofErr w:type="spellStart"/>
-            <w:r>
-              <w:t>activitySumThreshold</w:t>
-            </w:r>
-            <w:proofErr w:type="spellEnd"/>
-            <w:r>
-              <w:t xml:space="preserve">: </w:t>
-            </w:r>
-            <w:proofErr w:type="spellStart"/>
-            <w:r>
-              <w:t>const</w:t>
-            </w:r>
-            <w:proofErr w:type="spellEnd"/>
-            <w:r>
-              <w:t xml:space="preserve"> private float</w:t>
-            </w:r>
-          </w:p>
-          <w:p>
-            <w:proofErr w:type="spellStart"/>
-            <w:r>
-              <w:t>updateActivityTicker</w:t>
-            </w:r>
-            <w:proofErr w:type="spellEnd"/>
-            <w:r>
-              <w:t>: private Ticker</w:t>
-            </w:r>
-          </w:p>
-          <w:p>
-            <w:proofErr w:type="spellStart"/>
-            <w:r>
-              <w:t>activityTrip</w:t>
-            </w:r>
-            <w:proofErr w:type="spellEnd"/>
-            <w:r>
-              <w:t xml:space="preserve">: public </w:t>
-            </w:r>
-            <w:proofErr w:type="spellStart"/>
-            <w:r>
-              <w:t>bool</w:t>
-            </w:r>
-            <w:proofErr w:type="spellEnd"/>
-          </w:p>
-          <w:p>
-            <w:proofErr w:type="spellStart"/>
-            <w:r>
-              <w:t>activityCounter</w:t>
-            </w:r>
-            <w:proofErr w:type="spellEnd"/>
-            <w:r>
-              <w:t>: public uint64_t</w:t>
-            </w:r>
-          </w:p>
-          <w:p>
-            <w:proofErr w:type="spellStart"/>
-            <w:r>
-              <w:t>accMagnitudeSum</w:t>
-            </w:r>
-            <w:proofErr w:type="spellEnd"/>
-            <w:r>
-              <w:t>: public float</w:t>
+            <w:r>
+              <w:t>activityUpdateRate: const private float</w:t>
+            </w:r>
+          </w:p>
+          <w:p>
+            <w:r>
+              <w:t>activityTimeThresholdSeconds: private uint8_t</w:t>
+            </w:r>
+          </w:p>
+          <w:p>
+            <w:r>
+              <w:t>accX: private float</w:t>
+            </w:r>
+          </w:p>
+          <w:p>
+            <w:r>
+              <w:t>accY: private float</w:t>
+            </w:r>
+          </w:p>
+          <w:p>
+            <w:r>
+              <w:t>accZ: private float</w:t>
+            </w:r>
+          </w:p>
+          <w:p>
+            <w:r>
+              <w:t>activitySumMax: const private float</w:t>
+            </w:r>
+          </w:p>
+          <w:p>
+            <w:r>
+              <w:t>activitySumThreshold: const private float</w:t>
+            </w:r>
+          </w:p>
+          <w:p>
+            <w:r>
+              <w:t>updateActivityTicker: private Ticker</w:t>
+            </w:r>
+          </w:p>
+          <w:p>
+            <w:r>
+              <w:t>activityTrip: public bool</w:t>
+            </w:r>
+          </w:p>
+          <w:p>
+            <w:r>
+              <w:t>activityCounter: public uint64_t</w:t>
+            </w:r>
+          </w:p>
+          <w:p>
+            <w:r>
+              <w:t>accMagnitudeSum: public float</w:t>
             </w:r>
           </w:p>
           <w:p>
@@ -2192,15 +1966,7 @@
           </w:p>
           <w:p>
             <w:r>
-              <w:t xml:space="preserve">ACTIVITYSTATE: </w:t>
-            </w:r>
-            <w:proofErr w:type="spellStart"/>
-            <w:r>
-              <w:t>enum</w:t>
-            </w:r>
-            <w:proofErr w:type="spellEnd"/>
-            <w:r>
-              <w:t xml:space="preserve"> class</w:t>
+              <w:t>ACTIVITYSTATE: enum class</w:t>
             </w:r>
           </w:p>
         </w:tc>
@@ -2212,6 +1978,11 @@
           </w:tcPr>
           <w:p>
             <w:r>
+              <w:t>updateAcc(): private void</w:t>
+            </w:r>
+          </w:p>
+          <w:p>
+            <w:r>
               <w:t xml:space="preserve">Activity(): public </w:t>
             </w:r>
             <w:r>
@@ -2222,24 +1993,45 @@
             </w:r>
           </w:p>
           <w:p>
-            <w:proofErr w:type="spellStart"/>
-            <w:r>
-              <w:t>getPatientActivity</w:t>
-            </w:r>
-            <w:proofErr w:type="spellEnd"/>
-            <w:r>
-              <w:t>(): protected ACTIVITYSTATE</w:t>
+            <w:r>
+              <w:t>getAccX(): public float</w:t>
+            </w:r>
+          </w:p>
+          <w:p>
+            <w:r>
+              <w:t>getAccY(): public float</w:t>
+            </w:r>
+          </w:p>
+          <w:p>
+            <w:r>
+              <w:t>getAccZ(): public float</w:t>
+            </w:r>
+          </w:p>
+          <w:p>
+            <w:r>
+              <w:t>AccReady(): public uint32_t</w:t>
+            </w:r>
+          </w:p>
+          <w:p>
+            <w:r>
+              <w:t>getAccMagnitude(): public float</w:t>
+            </w:r>
+          </w:p>
+          <w:p>
+            <w:r>
+              <w:t>getPatientActivity(): protected ACTIVITYSTATE</w:t>
             </w:r>
           </w:p>
           <w:p/>
         </w:tc>
       </w:tr>
     </w:tbl>
+    <w:p/>
     <w:p/>
     <w:tbl>
       <w:tblPr>
         <w:tblStyle w:val="TableGrid"/>
-        <w:tblpPr w:leftFromText="180" w:rightFromText="180" w:vertAnchor="text" w:horzAnchor="margin" w:tblpY="105"/>
+        <w:tblpPr w:leftFromText="180" w:rightFromText="180" w:vertAnchor="text" w:horzAnchor="margin" w:tblpY="111"/>
         <w:tblW w:w="4390" w:type="dxa"/>
         <w:tblLook w:val="04A0" w:firstRow="1" w:lastRow="0" w:firstColumn="1" w:lastColumn="0" w:noHBand="0" w:noVBand="1"/>
       </w:tblPr>
@@ -2263,19 +2055,11 @@
                 <w:b/>
               </w:rPr>
             </w:pPr>
-            <w:proofErr w:type="spellStart"/>
             <w:r>
               <w:rPr>
                 <w:b/>
               </w:rPr>
-              <w:t>HeartMonitor</w:t>
-            </w:r>
-            <w:proofErr w:type="spellEnd"/>
-            <w:r>
-              <w:rPr>
-                <w:b/>
-              </w:rPr>
-              <w:t>()</w:t>
+              <w:t>HeartMonitor()</w:t>
             </w:r>
           </w:p>
         </w:tc>
@@ -2303,174 +2087,19 @@
             <w:tcW w:w="4390" w:type="dxa"/>
           </w:tcPr>
           <w:p>
-            <w:proofErr w:type="spellStart"/>
-            <w:r>
-              <w:t>HeartMonitor</w:t>
-            </w:r>
-            <w:proofErr w:type="spellEnd"/>
-            <w:r>
-              <w:t xml:space="preserve">(): public </w:t>
-            </w:r>
-            <w:r>
-              <w:t xml:space="preserve">Class-Object </w:t>
-            </w:r>
-            <w:r>
-              <w:t xml:space="preserve">Constructor </w:t>
-            </w:r>
-            <w:proofErr w:type="spellStart"/>
-            <w:r>
-              <w:t>getVentricleRate</w:t>
-            </w:r>
-            <w:proofErr w:type="spellEnd"/>
-            <w:r>
-              <w:t>(): protected uint8_t</w:t>
-            </w:r>
-          </w:p>
-          <w:p>
-            <w:proofErr w:type="spellStart"/>
-            <w:r>
-              <w:t>getAtriumRa</w:t>
-            </w:r>
-            <w:r>
-              <w:t>t</w:t>
-            </w:r>
-            <w:r>
-              <w:t>e</w:t>
-            </w:r>
-            <w:proofErr w:type="spellEnd"/>
-            <w:r>
-              <w:t>(): protected uint8_t</w:t>
+            <w:r>
+              <w:t>HeartMonitor(): public Class-Object Constructor getVentricleRate(): protected uint8_t</w:t>
+            </w:r>
+          </w:p>
+          <w:p>
+            <w:r>
+              <w:t>getAtriumRate(): protected uint8_t</w:t>
             </w:r>
           </w:p>
           <w:p/>
         </w:tc>
       </w:tr>
     </w:tbl>
-    <w:p/>
-    <w:tbl>
-      <w:tblPr>
-        <w:tblStyle w:val="TableGrid"/>
-        <w:tblpPr w:leftFromText="180" w:rightFromText="180" w:vertAnchor="text" w:horzAnchor="margin" w:tblpY="105"/>
-        <w:tblW w:w="4390" w:type="dxa"/>
-        <w:tblLook w:val="04A0" w:firstRow="1" w:lastRow="0" w:firstColumn="1" w:lastColumn="0" w:noHBand="0" w:noVBand="1"/>
-      </w:tblPr>
-      <w:tblGrid>
-        <w:gridCol w:w="4390"/>
-      </w:tblGrid>
-      <w:tr>
-        <w:trPr>
-          <w:trHeight w:val="170"/>
-        </w:trPr>
-        <w:tc>
-          <w:tcPr>
-            <w:tcW w:w="4390" w:type="dxa"/>
-            <w:tcBorders>
-              <w:top w:val="single" w:sz="4" w:space="0" w:color="auto"/>
-              <w:left w:val="single" w:sz="4" w:space="0" w:color="auto"/>
-              <w:bottom w:val="single" w:sz="4" w:space="0" w:color="auto"/>
-              <w:right w:val="single" w:sz="4" w:space="0" w:color="auto"/>
-            </w:tcBorders>
-            <w:shd w:val="clear" w:color="auto" w:fill="D9D9D9" w:themeFill="background1" w:themeFillShade="D9"/>
-            <w:vAlign w:val="center"/>
-            <w:hideMark/>
-          </w:tcPr>
-          <w:p>
-            <w:pPr>
-              <w:jc w:val="center"/>
-              <w:rPr>
-                <w:b/>
-              </w:rPr>
-            </w:pPr>
-            <w:r>
-              <w:rPr>
-                <w:b/>
-              </w:rPr>
-              <w:t>Logging()</w:t>
-            </w:r>
-          </w:p>
-        </w:tc>
-      </w:tr>
-      <w:tr>
-        <w:tc>
-          <w:tcPr>
-            <w:tcW w:w="4390" w:type="dxa"/>
-            <w:tcBorders>
-              <w:top w:val="single" w:sz="4" w:space="0" w:color="auto"/>
-              <w:left w:val="single" w:sz="4" w:space="0" w:color="auto"/>
-              <w:bottom w:val="single" w:sz="4" w:space="0" w:color="auto"/>
-              <w:right w:val="single" w:sz="4" w:space="0" w:color="auto"/>
-            </w:tcBorders>
-          </w:tcPr>
-          <w:p/>
-        </w:tc>
-      </w:tr>
-      <w:tr>
-        <w:tc>
-          <w:tcPr>
-            <w:tcW w:w="4390" w:type="dxa"/>
-            <w:tcBorders>
-              <w:top w:val="single" w:sz="4" w:space="0" w:color="auto"/>
-              <w:left w:val="single" w:sz="4" w:space="0" w:color="auto"/>
-              <w:bottom w:val="single" w:sz="4" w:space="0" w:color="auto"/>
-              <w:right w:val="single" w:sz="4" w:space="0" w:color="auto"/>
-            </w:tcBorders>
-          </w:tcPr>
-          <w:p>
-            <w:r>
-              <w:t xml:space="preserve">Logging(): public </w:t>
-            </w:r>
-            <w:r>
-              <w:t xml:space="preserve"> Class-Object</w:t>
-            </w:r>
-            <w:r>
-              <w:t xml:space="preserve"> Constructor</w:t>
-            </w:r>
-          </w:p>
-          <w:p>
-            <w:proofErr w:type="spellStart"/>
-            <w:r>
-              <w:t>addCardiacEvent</w:t>
-            </w:r>
-            <w:proofErr w:type="spellEnd"/>
-            <w:r>
-              <w:t xml:space="preserve">(): protected </w:t>
-            </w:r>
-            <w:proofErr w:type="spellStart"/>
-            <w:r>
-              <w:t>bool</w:t>
-            </w:r>
-            <w:proofErr w:type="spellEnd"/>
-          </w:p>
-          <w:p>
-            <w:proofErr w:type="spellStart"/>
-            <w:r>
-              <w:t>readCardiacEvents</w:t>
-            </w:r>
-            <w:proofErr w:type="spellEnd"/>
-            <w:r>
-              <w:t>(): protected void</w:t>
-            </w:r>
-          </w:p>
-          <w:p>
-            <w:proofErr w:type="spellStart"/>
-            <w:r>
-              <w:t>clearCardiacEvents</w:t>
-            </w:r>
-            <w:proofErr w:type="spellEnd"/>
-            <w:r>
-              <w:t xml:space="preserve">(): protected </w:t>
-            </w:r>
-            <w:proofErr w:type="spellStart"/>
-            <w:r>
-              <w:t>bool</w:t>
-            </w:r>
-            <w:proofErr w:type="spellEnd"/>
-          </w:p>
-          <w:p/>
-        </w:tc>
-      </w:tr>
-    </w:tbl>
-    <w:p/>
     <w:p/>
     <w:p/>
     <w:p/>
@@ -2483,7 +2112,7 @@
     <w:tbl>
       <w:tblPr>
         <w:tblStyle w:val="TableGrid"/>
-        <w:tblpPr w:leftFromText="180" w:rightFromText="180" w:vertAnchor="text" w:horzAnchor="margin" w:tblpXSpec="right" w:tblpY="235"/>
+        <w:tblpPr w:leftFromText="180" w:rightFromText="180" w:vertAnchor="text" w:horzAnchor="margin" w:tblpXSpec="right" w:tblpY="-31"/>
         <w:tblW w:w="4390" w:type="dxa"/>
         <w:tblLook w:val="04A0" w:firstRow="1" w:lastRow="0" w:firstColumn="1" w:lastColumn="0" w:noHBand="0" w:noVBand="1"/>
       </w:tblPr>
@@ -2535,43 +2164,26 @@
             </w:tcBorders>
           </w:tcPr>
           <w:p>
-            <w:proofErr w:type="spellStart"/>
             <w:r>
               <w:t>fnCode</w:t>
             </w:r>
-            <w:proofErr w:type="spellEnd"/>
             <w:r>
               <w:t>: private uint8_t</w:t>
             </w:r>
           </w:p>
           <w:p>
-            <w:proofErr w:type="spellStart"/>
-            <w:r>
-              <w:t>deviceID</w:t>
-            </w:r>
-            <w:proofErr w:type="spellEnd"/>
-            <w:r>
-              <w:t>: private char[64]</w:t>
-            </w:r>
-          </w:p>
-          <w:p>
-            <w:proofErr w:type="spellStart"/>
-            <w:r>
-              <w:t>deviceImplantDate</w:t>
-            </w:r>
-            <w:proofErr w:type="spellEnd"/>
-            <w:r>
-              <w:t>: private char[64]</w:t>
-            </w:r>
-          </w:p>
-          <w:p>
-            <w:proofErr w:type="spellStart"/>
-            <w:r>
-              <w:t>leadImplantDate</w:t>
-            </w:r>
-            <w:proofErr w:type="spellEnd"/>
-            <w:r>
-              <w:t>: private char[64]</w:t>
+            <w:r>
+              <w:t>deviceID: private char[64]</w:t>
+            </w:r>
+          </w:p>
+          <w:p>
+            <w:r>
+              <w:t>deviceImplantDate: private char[64]</w:t>
+            </w:r>
+          </w:p>
+          <w:p>
+            <w:r>
+              <w:t>leadImplantDate: private char[64]</w:t>
             </w:r>
           </w:p>
           <w:p>
@@ -2612,20 +2224,12 @@
           </w:tcPr>
           <w:p>
             <w:r>
-              <w:t>Pacemaker(): public  Class-Object</w:t>
-            </w:r>
-            <w:r>
-              <w:t xml:space="preserve"> Constructor</w:t>
-            </w:r>
-          </w:p>
-          <w:p>
-            <w:proofErr w:type="spellStart"/>
-            <w:r>
-              <w:t>mainLoop</w:t>
-            </w:r>
-            <w:proofErr w:type="spellEnd"/>
-            <w:r>
-              <w:t>(): public void</w:t>
+              <w:t>Pacemaker(): public  Class-Object Constructor</w:t>
+            </w:r>
+          </w:p>
+          <w:p>
+            <w:r>
+              <w:t>mainLoop(): public void</w:t>
             </w:r>
           </w:p>
         </w:tc>
@@ -2638,11 +2242,11 @@
       <w:tblPr>
         <w:tblStyle w:val="TableGrid"/>
         <w:tblpPr w:leftFromText="180" w:rightFromText="180" w:vertAnchor="text" w:horzAnchor="margin" w:tblpY="-45"/>
-        <w:tblW w:w="5949" w:type="dxa"/>
+        <w:tblW w:w="4815" w:type="dxa"/>
         <w:tblLook w:val="04A0" w:firstRow="1" w:lastRow="0" w:firstColumn="1" w:lastColumn="0" w:noHBand="0" w:noVBand="1"/>
       </w:tblPr>
       <w:tblGrid>
-        <w:gridCol w:w="5949"/>
+        <w:gridCol w:w="4815"/>
       </w:tblGrid>
       <w:tr>
         <w:trPr>
@@ -2650,7 +2254,7 @@
         </w:trPr>
         <w:tc>
           <w:tcPr>
-            <w:tcW w:w="5949" w:type="dxa"/>
+            <w:tcW w:w="4815" w:type="dxa"/>
             <w:tcBorders>
               <w:top w:val="single" w:sz="4" w:space="0" w:color="auto"/>
               <w:left w:val="single" w:sz="4" w:space="0" w:color="auto"/>
@@ -2686,7 +2290,7 @@
       <w:tr>
         <w:tc>
           <w:tcPr>
-            <w:tcW w:w="5949" w:type="dxa"/>
+            <w:tcW w:w="4815" w:type="dxa"/>
             <w:tcBorders>
               <w:top w:val="single" w:sz="4" w:space="0" w:color="auto"/>
               <w:left w:val="single" w:sz="4" w:space="0" w:color="auto"/>
@@ -2695,121 +2299,109 @@
             </w:tcBorders>
           </w:tcPr>
           <w:p>
-            <w:proofErr w:type="spellStart"/>
             <w:r>
               <w:t>stream</w:t>
             </w:r>
             <w:r>
-              <w:t>DataTicker</w:t>
-            </w:r>
-            <w:proofErr w:type="spellEnd"/>
-            <w:r>
-              <w:t>: private Ticker</w:t>
-            </w:r>
-          </w:p>
-          <w:p>
-            <w:r>
-              <w:t xml:space="preserve">streaming: private </w:t>
-            </w:r>
-            <w:proofErr w:type="spellStart"/>
-            <w:r>
-              <w:t>bool</w:t>
-            </w:r>
-            <w:proofErr w:type="spellEnd"/>
-          </w:p>
-          <w:p>
-            <w:proofErr w:type="spellStart"/>
+              <w:t>DataTicker: private Ticker</w:t>
+            </w:r>
+          </w:p>
+          <w:p>
+            <w:r>
+              <w:t>streaming: private bool</w:t>
+            </w:r>
+          </w:p>
+          <w:p>
             <w:r>
               <w:t>dataStreamRate</w:t>
             </w:r>
-            <w:proofErr w:type="spellEnd"/>
             <w:r>
               <w:t>: private float</w:t>
             </w:r>
           </w:p>
           <w:p>
             <w:r>
-              <w:t>*</w:t>
-            </w:r>
-            <w:proofErr w:type="spellStart"/>
-            <w:r>
-              <w:t>streamingData</w:t>
-            </w:r>
-            <w:proofErr w:type="spellEnd"/>
-            <w:r>
-              <w:t>: private float</w:t>
-            </w:r>
-          </w:p>
-          <w:p>
-            <w:proofErr w:type="spellStart"/>
-            <w:r>
-              <w:t>serialBuffer</w:t>
-            </w:r>
-            <w:proofErr w:type="spellEnd"/>
-            <w:r>
-              <w:t>[256]: volatile private uint8_t</w:t>
-            </w:r>
-          </w:p>
-          <w:p>
-            <w:proofErr w:type="spellStart"/>
-            <w:r>
-              <w:t>packetStruct</w:t>
-            </w:r>
-            <w:proofErr w:type="spellEnd"/>
-            <w:r>
-              <w:t>: volatile private SERIAL_PACKET</w:t>
-            </w:r>
-            <w:bookmarkStart w:id="2" w:name="_GoBack"/>
-            <w:bookmarkEnd w:id="2"/>
-          </w:p>
-          <w:p>
-            <w:proofErr w:type="spellStart"/>
-            <w:r>
-              <w:t>baudRate</w:t>
-            </w:r>
-            <w:proofErr w:type="spellEnd"/>
-            <w:r>
-              <w:t>: private uint32_t</w:t>
-            </w:r>
-          </w:p>
-          <w:p>
-            <w:proofErr w:type="spellStart"/>
-            <w:r>
-              <w:t>dataInBuffer</w:t>
-            </w:r>
-            <w:proofErr w:type="spellEnd"/>
-            <w:r>
-              <w:t xml:space="preserve">: public </w:t>
-            </w:r>
-            <w:proofErr w:type="spellStart"/>
-            <w:r>
-              <w:t>bool</w:t>
-            </w:r>
-            <w:proofErr w:type="spellEnd"/>
-          </w:p>
-          <w:p>
-            <w:proofErr w:type="spellStart"/>
-            <w:r>
-              <w:t>DCMConnected</w:t>
-            </w:r>
-            <w:proofErr w:type="spellEnd"/>
-            <w:r>
-              <w:t xml:space="preserve">: public </w:t>
-            </w:r>
-            <w:proofErr w:type="spellStart"/>
-            <w:r>
-              <w:t>bool</w:t>
-            </w:r>
-            <w:proofErr w:type="spellEnd"/>
-          </w:p>
-          <w:p>
-            <w:proofErr w:type="spellStart"/>
-            <w:r>
-              <w:t>USBSerialConnection</w:t>
-            </w:r>
-            <w:proofErr w:type="spellEnd"/>
-            <w:r>
-              <w:t>: public Serial</w:t>
+              <w:t>*streamingData: private float</w:t>
+            </w:r>
+          </w:p>
+          <w:p>
+            <w:r>
+              <w:t>serialBuffer[256]: volatile private uint8_t</w:t>
+            </w:r>
+          </w:p>
+          <w:p>
+            <w:r>
+              <w:t>packetStruct:</w:t>
+            </w:r>
+            <w:r>
+              <w:t xml:space="preserve"> volatile</w:t>
+            </w:r>
+            <w:r>
+              <w:t xml:space="preserve"> </w:t>
+            </w:r>
+            <w:r>
+              <w:t>private SERIAL_PACKET</w:t>
+            </w:r>
+          </w:p>
+          <w:p>
+            <w:r>
+              <w:t>baudRate: private uint32_t</w:t>
+            </w:r>
+          </w:p>
+          <w:p>
+            <w:r>
+              <w:t>dataInBuffer: public bool</w:t>
+            </w:r>
+          </w:p>
+          <w:p>
+            <w:r>
+              <w:t xml:space="preserve">DCMConnected: </w:t>
+            </w:r>
+            <w:r>
+              <w:t>private</w:t>
+            </w:r>
+            <w:r>
+              <w:t xml:space="preserve"> bool</w:t>
+            </w:r>
+          </w:p>
+          <w:p>
+            <w:r>
+              <w:t>USBSerialConnection: public Serial</w:t>
+            </w:r>
+          </w:p>
+          <w:p>
+            <w:r>
+              <w:t>UPDATE_DEVICE_INFO: definition int</w:t>
+            </w:r>
+          </w:p>
+          <w:p>
+            <w:r>
+              <w:t>UPDATE_PARAMS: definition int</w:t>
+            </w:r>
+          </w:p>
+          <w:p>
+            <w:r>
+              <w:t>DCM_START_STREAM_SIG: definition int</w:t>
+            </w:r>
+          </w:p>
+          <w:p>
+            <w:r>
+              <w:t>DCM_STOP_STREAM_SIG: definition int</w:t>
+            </w:r>
+          </w:p>
+          <w:p>
+            <w:r>
+              <w:t>DCM_CONNECT_SIG: definition int</w:t>
+            </w:r>
+          </w:p>
+          <w:p>
+            <w:r>
+              <w:t>DCM_DISCONNECT_SIG: definition int</w:t>
+            </w:r>
+          </w:p>
+          <w:p>
+            <w:r>
+              <w:t>READ_PARAMS: definition int</w:t>
             </w:r>
           </w:p>
         </w:tc>
@@ -2817,7 +2409,7 @@
       <w:tr>
         <w:tc>
           <w:tcPr>
-            <w:tcW w:w="5949" w:type="dxa"/>
+            <w:tcW w:w="4815" w:type="dxa"/>
             <w:tcBorders>
               <w:top w:val="single" w:sz="4" w:space="0" w:color="auto"/>
               <w:left w:val="single" w:sz="4" w:space="0" w:color="auto"/>
@@ -2834,23 +2426,13 @@
             </w:r>
           </w:p>
           <w:p>
-            <w:proofErr w:type="spellStart"/>
-            <w:r>
-              <w:t>streamDataTick</w:t>
-            </w:r>
-            <w:proofErr w:type="spellEnd"/>
-            <w:r>
-              <w:t>(): private void</w:t>
-            </w:r>
-          </w:p>
-          <w:p>
-            <w:proofErr w:type="spellStart"/>
-            <w:r>
-              <w:t>twoBytesFromBuffer</w:t>
-            </w:r>
-            <w:proofErr w:type="spellEnd"/>
-            <w:r>
-              <w:t>(</w:t>
+            <w:r>
+              <w:t>streamDataTick(): private void</w:t>
+            </w:r>
+          </w:p>
+          <w:p>
+            <w:r>
+              <w:t>twoBytesFromBuffer(</w:t>
             </w:r>
             <w:r>
               <w:t>volatile uint8_t[], uint16_t</w:t>
@@ -2860,13 +2442,8 @@
             </w:r>
           </w:p>
           <w:p>
-            <w:proofErr w:type="spellStart"/>
-            <w:r>
-              <w:t>floatFromBuffer</w:t>
-            </w:r>
-            <w:proofErr w:type="spellEnd"/>
-            <w:r>
-              <w:t>(</w:t>
+            <w:r>
+              <w:t>floatFromBuffer(</w:t>
             </w:r>
             <w:r>
               <w:t>volatile uint8_t[], uint16_t</w:t>
@@ -2876,13 +2453,8 @@
             </w:r>
           </w:p>
           <w:p>
-            <w:proofErr w:type="spellStart"/>
-            <w:r>
-              <w:t>stringsFromBuffer</w:t>
-            </w:r>
-            <w:proofErr w:type="spellEnd"/>
-            <w:r>
-              <w:t>(</w:t>
+            <w:r>
+              <w:t>stringsFromBuffer(</w:t>
             </w:r>
             <w:r>
               <w:t>volatile uint8_t[], uint8_t, ...</w:t>
@@ -2892,125 +2464,146 @@
             </w:r>
           </w:p>
           <w:p>
-            <w:proofErr w:type="spellStart"/>
-            <w:r>
-              <w:t>connectDCM</w:t>
-            </w:r>
-            <w:proofErr w:type="spellEnd"/>
-            <w:r>
-              <w:t xml:space="preserve">(): private </w:t>
-            </w:r>
-            <w:proofErr w:type="spellStart"/>
-            <w:r>
-              <w:t>bool</w:t>
-            </w:r>
-            <w:proofErr w:type="spellEnd"/>
-          </w:p>
-          <w:p>
-            <w:proofErr w:type="spellStart"/>
-            <w:r>
-              <w:t>serialCallback</w:t>
-            </w:r>
-            <w:proofErr w:type="spellEnd"/>
-            <w:r>
-              <w:t>(): private void</w:t>
-            </w:r>
-          </w:p>
-          <w:p>
-            <w:proofErr w:type="spellStart"/>
-            <w:r>
-              <w:t>transmitDeviceInfo</w:t>
-            </w:r>
-            <w:proofErr w:type="spellEnd"/>
-            <w:r>
-              <w:t>(): private void</w:t>
-            </w:r>
-          </w:p>
-          <w:p>
-            <w:proofErr w:type="spellStart"/>
-            <w:r>
-              <w:t>sendEGM</w:t>
-            </w:r>
-            <w:proofErr w:type="spellEnd"/>
-            <w:r>
-              <w:t xml:space="preserve">(): protected </w:t>
-            </w:r>
-            <w:proofErr w:type="spellStart"/>
-            <w:r>
-              <w:t>bool</w:t>
-            </w:r>
-            <w:proofErr w:type="spellEnd"/>
-          </w:p>
-          <w:p>
-            <w:proofErr w:type="spellStart"/>
-            <w:r>
-              <w:t>setDataPointers</w:t>
-            </w:r>
-            <w:proofErr w:type="spellEnd"/>
-            <w:r>
-              <w:t>(</w:t>
-            </w:r>
-            <w:proofErr w:type="spellStart"/>
-            <w:r>
-              <w:t>args</w:t>
-            </w:r>
-            <w:proofErr w:type="spellEnd"/>
-            <w:r>
-              <w:t>): public void</w:t>
-            </w:r>
-          </w:p>
-          <w:p>
-            <w:proofErr w:type="spellStart"/>
-            <w:r>
-              <w:t>initEGM</w:t>
-            </w:r>
-            <w:proofErr w:type="spellEnd"/>
-            <w:r>
-              <w:t>(): public void</w:t>
-            </w:r>
-          </w:p>
-          <w:p>
-            <w:proofErr w:type="spellStart"/>
-            <w:r>
-              <w:t>readBuffer</w:t>
-            </w:r>
-            <w:proofErr w:type="spellEnd"/>
-            <w:r>
-              <w:t>(): public void</w:t>
-            </w:r>
-          </w:p>
-          <w:p>
-            <w:proofErr w:type="spellStart"/>
-            <w:r>
-              <w:t>initDataStream</w:t>
-            </w:r>
-            <w:proofErr w:type="spellEnd"/>
-            <w:r>
-              <w:t>(float*): public void</w:t>
-            </w:r>
-          </w:p>
-          <w:p>
-            <w:proofErr w:type="spellStart"/>
-            <w:r>
-              <w:t>setStreamMode</w:t>
-            </w:r>
-            <w:proofErr w:type="spellEnd"/>
-            <w:r>
-              <w:t>(</w:t>
-            </w:r>
-            <w:proofErr w:type="spellStart"/>
-            <w:r>
-              <w:t>bool</w:t>
-            </w:r>
-            <w:proofErr w:type="spellEnd"/>
-            <w:r>
-              <w:t>): public void</w:t>
+            <w:r>
+              <w:t>serialCallback(): private void</w:t>
+            </w:r>
+          </w:p>
+          <w:p>
+            <w:r>
+              <w:t>transmitDeviceInfo(): private void</w:t>
+            </w:r>
+          </w:p>
+          <w:p>
+            <w:r>
+              <w:t>setDataPointers(args): public void</w:t>
+            </w:r>
+          </w:p>
+          <w:p>
+            <w:r>
+              <w:t>readBuffer(): public void</w:t>
+            </w:r>
+          </w:p>
+          <w:p>
+            <w:r>
+              <w:t>initDataStream(float*): public void</w:t>
+            </w:r>
+          </w:p>
+          <w:p>
+            <w:r>
+              <w:t>setStreamMode(bool): public void</w:t>
             </w:r>
           </w:p>
           <w:p/>
         </w:tc>
       </w:tr>
     </w:tbl>
+    <w:p>
+      <w:pPr>
+        <w:ind w:firstLine="426"/>
+      </w:pPr>
+    </w:p>
+    <w:tbl>
+      <w:tblPr>
+        <w:tblStyle w:val="TableGrid"/>
+        <w:tblpPr w:leftFromText="180" w:rightFromText="180" w:vertAnchor="text" w:horzAnchor="margin" w:tblpY="51"/>
+        <w:tblW w:w="4815" w:type="dxa"/>
+        <w:tblLook w:val="04A0" w:firstRow="1" w:lastRow="0" w:firstColumn="1" w:lastColumn="0" w:noHBand="0" w:noVBand="1"/>
+      </w:tblPr>
+      <w:tblGrid>
+        <w:gridCol w:w="4815"/>
+      </w:tblGrid>
+      <w:tr>
+        <w:trPr>
+          <w:trHeight w:val="170"/>
+        </w:trPr>
+        <w:tc>
+          <w:tcPr>
+            <w:tcW w:w="4815" w:type="dxa"/>
+            <w:tcBorders>
+              <w:top w:val="single" w:sz="4" w:space="0" w:color="auto"/>
+              <w:left w:val="single" w:sz="4" w:space="0" w:color="auto"/>
+              <w:bottom w:val="single" w:sz="4" w:space="0" w:color="auto"/>
+              <w:right w:val="single" w:sz="4" w:space="0" w:color="auto"/>
+            </w:tcBorders>
+            <w:shd w:val="clear" w:color="auto" w:fill="D9D9D9" w:themeFill="background1" w:themeFillShade="D9"/>
+            <w:vAlign w:val="center"/>
+            <w:hideMark/>
+          </w:tcPr>
+          <w:p>
+            <w:pPr>
+              <w:jc w:val="center"/>
+              <w:rPr>
+                <w:b/>
+              </w:rPr>
+            </w:pPr>
+            <w:r>
+              <w:rPr>
+                <w:b/>
+              </w:rPr>
+              <w:t>Logging()</w:t>
+            </w:r>
+          </w:p>
+        </w:tc>
+      </w:tr>
+      <w:tr>
+        <w:tc>
+          <w:tcPr>
+            <w:tcW w:w="4815" w:type="dxa"/>
+            <w:tcBorders>
+              <w:top w:val="single" w:sz="4" w:space="0" w:color="auto"/>
+              <w:left w:val="single" w:sz="4" w:space="0" w:color="auto"/>
+              <w:bottom w:val="single" w:sz="4" w:space="0" w:color="auto"/>
+              <w:right w:val="single" w:sz="4" w:space="0" w:color="auto"/>
+            </w:tcBorders>
+          </w:tcPr>
+          <w:p/>
+        </w:tc>
+      </w:tr>
+      <w:tr>
+        <w:tc>
+          <w:tcPr>
+            <w:tcW w:w="4815" w:type="dxa"/>
+            <w:tcBorders>
+              <w:top w:val="single" w:sz="4" w:space="0" w:color="auto"/>
+              <w:left w:val="single" w:sz="4" w:space="0" w:color="auto"/>
+              <w:bottom w:val="single" w:sz="4" w:space="0" w:color="auto"/>
+              <w:right w:val="single" w:sz="4" w:space="0" w:color="auto"/>
+            </w:tcBorders>
+          </w:tcPr>
+          <w:p>
+            <w:r>
+              <w:t>Logging(): public  Class-Object Constructor</w:t>
+            </w:r>
+          </w:p>
+          <w:p>
+            <w:r>
+              <w:t>addCardiacEvent(): protected bool</w:t>
+            </w:r>
+          </w:p>
+          <w:p>
+            <w:r>
+              <w:t>readCardiacEvents(): protected void</w:t>
+            </w:r>
+          </w:p>
+          <w:p>
+            <w:r>
+              <w:t>clearCardiacEvents(): protected bool</w:t>
+            </w:r>
+          </w:p>
+          <w:p/>
+        </w:tc>
+      </w:tr>
+    </w:tbl>
+    <w:p>
+      <w:pPr>
+        <w:ind w:firstLine="426"/>
+      </w:pPr>
+    </w:p>
+    <w:p>
+      <w:pPr>
+        <w:ind w:firstLine="426"/>
+      </w:pPr>
+    </w:p>
     <w:p>
       <w:pPr>
         <w:ind w:firstLine="426"/>
@@ -3023,13 +2616,13 @@
         <mc:AlternateContent>
           <mc:Choice Requires="wps">
             <w:drawing>
-              <wp:anchor distT="0" distB="0" distL="114300" distR="114300" simplePos="0" relativeHeight="251663360" behindDoc="0" locked="0" layoutInCell="1" allowOverlap="1" wp14:anchorId="6841E59E" wp14:editId="4312C8A6">
+              <wp:anchor distT="0" distB="0" distL="114300" distR="114300" simplePos="0" relativeHeight="251663360" behindDoc="0" locked="0" layoutInCell="1" allowOverlap="1" wp14:anchorId="44B4F648" wp14:editId="6D590C55">
                 <wp:simplePos x="0" y="0"/>
                 <wp:positionH relativeFrom="margin">
-                  <wp:align>left</wp:align>
+                  <wp:align>right</wp:align>
                 </wp:positionH>
                 <wp:positionV relativeFrom="paragraph">
-                  <wp:posOffset>6701</wp:posOffset>
+                  <wp:posOffset>158750</wp:posOffset>
                 </wp:positionV>
                 <wp:extent cx="6120713" cy="708454"/>
                 <wp:effectExtent l="0" t="0" r="0" b="0"/>
@@ -3098,11 +2691,7 @@
           </mc:Choice>
           <mc:Fallback>
             <w:pict>
-              <v:shapetype w14:anchorId="6841E59E" id="_x0000_t202" coordsize="21600,21600" o:spt="202" path="m,l,21600r21600,l21600,xe">
-                <v:stroke joinstyle="miter"/>
-                <v:path gradientshapeok="t" o:connecttype="rect"/>
-              </v:shapetype>
-              <v:shape id="Text Box 6" o:spid="_x0000_s1027" type="#_x0000_t202" style="position:absolute;left:0;text-align:left;margin-left:0;margin-top:.55pt;width:481.95pt;height:55.8pt;z-index:251663360;visibility:visible;mso-wrap-style:square;mso-height-percent:0;mso-wrap-distance-left:9pt;mso-wrap-distance-top:0;mso-wrap-distance-right:9pt;mso-wrap-distance-bottom:0;mso-position-horizontal:left;mso-position-horizontal-relative:margin;mso-position-vertical:absolute;mso-position-vertical-relative:text;mso-height-percent:0;mso-height-relative:margin;v-text-anchor:top" o:gfxdata="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" filled="f" stroked="f" strokeweight=".5pt">
+              <v:shape w14:anchorId="44B4F648" id="Text Box 6" o:spid="_x0000_s1027" type="#_x0000_t202" style="position:absolute;left:0;text-align:left;margin-left:430.75pt;margin-top:12.5pt;width:481.95pt;height:55.8pt;z-index:251663360;visibility:visible;mso-wrap-style:square;mso-height-percent:0;mso-wrap-distance-left:9pt;mso-wrap-distance-top:0;mso-wrap-distance-right:9pt;mso-wrap-distance-bottom:0;mso-position-horizontal:right;mso-position-horizontal-relative:margin;mso-position-vertical:absolute;mso-position-vertical-relative:text;mso-height-percent:0;mso-height-relative:margin;v-text-anchor:top" o:gfxdata="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" filled="f" stroked="f" strokeweight=".5pt">
                 <v:textbox>
                   <w:txbxContent>
                     <w:p>
@@ -3124,6 +2713,178 @@
       </w:r>
     </w:p>
     <w:p>
+      <w:pPr>
+        <w:ind w:firstLine="426"/>
+      </w:pPr>
+    </w:p>
+    <w:p>
+      <w:pPr>
+        <w:ind w:firstLine="426"/>
+      </w:pPr>
+    </w:p>
+    <w:p>
+      <w:pPr>
+        <w:ind w:firstLine="426"/>
+      </w:pPr>
+    </w:p>
+    <w:p>
+      <w:pPr>
+        <w:ind w:firstLine="426"/>
+      </w:pPr>
+    </w:p>
+    <w:p>
+      <w:pPr>
+        <w:ind w:firstLine="426"/>
+      </w:pPr>
+    </w:p>
+    <w:p>
+      <w:pPr>
+        <w:ind w:firstLine="426"/>
+      </w:pPr>
+    </w:p>
+    <w:p>
+      <w:pPr>
+        <w:ind w:firstLine="426"/>
+      </w:pPr>
+    </w:p>
+    <w:p>
+      <w:pPr>
+        <w:ind w:firstLine="426"/>
+      </w:pPr>
+    </w:p>
+    <w:tbl>
+      <w:tblPr>
+        <w:tblStyle w:val="TableGrid"/>
+        <w:tblpPr w:leftFromText="180" w:rightFromText="180" w:vertAnchor="text" w:horzAnchor="margin" w:tblpXSpec="right" w:tblpY="-30"/>
+        <w:tblW w:w="4390" w:type="dxa"/>
+        <w:tblLook w:val="04A0" w:firstRow="1" w:lastRow="0" w:firstColumn="1" w:lastColumn="0" w:noHBand="0" w:noVBand="1"/>
+      </w:tblPr>
+      <w:tblGrid>
+        <w:gridCol w:w="4390"/>
+      </w:tblGrid>
+      <w:tr>
+        <w:trPr>
+          <w:trHeight w:val="170"/>
+        </w:trPr>
+        <w:tc>
+          <w:tcPr>
+            <w:tcW w:w="4390" w:type="dxa"/>
+            <w:tcBorders>
+              <w:top w:val="single" w:sz="4" w:space="0" w:color="auto"/>
+              <w:left w:val="single" w:sz="4" w:space="0" w:color="auto"/>
+              <w:bottom w:val="single" w:sz="4" w:space="0" w:color="auto"/>
+              <w:right w:val="single" w:sz="4" w:space="0" w:color="auto"/>
+            </w:tcBorders>
+            <w:shd w:val="clear" w:color="auto" w:fill="D9D9D9" w:themeFill="background1" w:themeFillShade="D9"/>
+            <w:vAlign w:val="center"/>
+            <w:hideMark/>
+          </w:tcPr>
+          <w:p>
+            <w:pPr>
+              <w:jc w:val="center"/>
+              <w:rPr>
+                <w:b/>
+              </w:rPr>
+            </w:pPr>
+            <w:r>
+              <w:rPr>
+                <w:b/>
+              </w:rPr>
+              <w:t>pinmap()</w:t>
+            </w:r>
+          </w:p>
+        </w:tc>
+      </w:tr>
+      <w:tr>
+        <w:tc>
+          <w:tcPr>
+            <w:tcW w:w="4390" w:type="dxa"/>
+            <w:tcBorders>
+              <w:top w:val="single" w:sz="4" w:space="0" w:color="auto"/>
+              <w:left w:val="single" w:sz="4" w:space="0" w:color="auto"/>
+              <w:bottom w:val="single" w:sz="4" w:space="0" w:color="auto"/>
+              <w:right w:val="single" w:sz="4" w:space="0" w:color="auto"/>
+            </w:tcBorders>
+          </w:tcPr>
+          <w:p/>
+        </w:tc>
+      </w:tr>
+      <w:tr>
+        <w:tc>
+          <w:tcPr>
+            <w:tcW w:w="4390" w:type="dxa"/>
+            <w:tcBorders>
+              <w:top w:val="single" w:sz="4" w:space="0" w:color="auto"/>
+              <w:left w:val="single" w:sz="4" w:space="0" w:color="auto"/>
+              <w:bottom w:val="single" w:sz="4" w:space="0" w:color="auto"/>
+              <w:right w:val="single" w:sz="4" w:space="0" w:color="auto"/>
+            </w:tcBorders>
+          </w:tcPr>
+          <w:p/>
+        </w:tc>
+      </w:tr>
+    </w:tbl>
+    <w:p>
+      <w:pPr>
+        <w:ind w:firstLine="426"/>
+      </w:pPr>
+    </w:p>
+    <w:p>
+      <w:pPr>
+        <w:ind w:firstLine="426"/>
+      </w:pPr>
+    </w:p>
+    <w:p>
+      <w:pPr>
+        <w:ind w:firstLine="426"/>
+      </w:pPr>
+    </w:p>
+    <w:p>
+      <w:pPr>
+        <w:ind w:firstLine="426"/>
+      </w:pPr>
+    </w:p>
+    <w:p>
+      <w:pPr>
+        <w:ind w:firstLine="426"/>
+      </w:pPr>
+    </w:p>
+    <w:p>
+      <w:pPr>
+        <w:ind w:firstLine="426"/>
+      </w:pPr>
+    </w:p>
+    <w:p>
+      <w:pPr>
+        <w:ind w:firstLine="426"/>
+      </w:pPr>
+    </w:p>
+    <w:p>
+      <w:pPr>
+        <w:ind w:firstLine="426"/>
+      </w:pPr>
+    </w:p>
+    <w:p>
+      <w:pPr>
+        <w:ind w:firstLine="426"/>
+      </w:pPr>
+    </w:p>
+    <w:p>
+      <w:pPr>
+        <w:ind w:firstLine="426"/>
+      </w:pPr>
+    </w:p>
+    <w:p>
+      <w:pPr>
+        <w:ind w:firstLine="426"/>
+      </w:pPr>
+    </w:p>
+    <w:p>
+      <w:pPr>
+        <w:ind w:firstLine="426"/>
+      </w:pPr>
+    </w:p>
+    <w:p>
       <w:r>
         <w:br w:type="page"/>
       </w:r>
@@ -3138,7 +2899,7 @@
         <w:ind w:left="426"/>
         <w:outlineLvl w:val="1"/>
       </w:pPr>
-      <w:bookmarkStart w:id="3" w:name="_Toc467808784"/>
+      <w:bookmarkStart w:id="2" w:name="_Toc467808784"/>
       <w:r>
         <w:rPr>
           <w:noProof/>
@@ -3149,13 +2910,13 @@
           <wp:anchor distT="0" distB="0" distL="114300" distR="114300" simplePos="0" relativeHeight="251661312" behindDoc="0" locked="0" layoutInCell="1" allowOverlap="1" wp14:anchorId="3EB3A268" wp14:editId="0C6A3E76">
             <wp:simplePos x="0" y="0"/>
             <wp:positionH relativeFrom="margin">
-              <wp:posOffset>557267</wp:posOffset>
+              <wp:posOffset>816704</wp:posOffset>
             </wp:positionH>
             <wp:positionV relativeFrom="paragraph">
-              <wp:posOffset>321945</wp:posOffset>
+              <wp:posOffset>320766</wp:posOffset>
             </wp:positionV>
-            <wp:extent cx="4925060" cy="7630510"/>
-            <wp:effectExtent l="152400" t="133350" r="313690" b="313690"/>
+            <wp:extent cx="4406350" cy="7630510"/>
+            <wp:effectExtent l="152400" t="152400" r="356235" b="370840"/>
             <wp:wrapNone/>
             <wp:docPr id="3" name="Picture 3"/>
             <wp:cNvGraphicFramePr>
@@ -3183,7 +2944,7 @@
                   <pic:spPr>
                     <a:xfrm>
                       <a:off x="0" y="0"/>
-                      <a:ext cx="4925060" cy="7630510"/>
+                      <a:ext cx="4406350" cy="7630510"/>
                     </a:xfrm>
                     <a:prstGeom prst="rect">
                       <a:avLst/>
@@ -3214,7 +2975,7 @@
       <w:r>
         <w:t>Uses Relationship</w:t>
       </w:r>
-      <w:bookmarkEnd w:id="3"/>
+      <w:bookmarkEnd w:id="2"/>
     </w:p>
     <w:p>
       <w:r>
@@ -3241,12 +3002,12 @@
         <w:ind w:left="426"/>
         <w:outlineLvl w:val="1"/>
       </w:pPr>
-      <w:bookmarkStart w:id="4" w:name="_Toc467808785"/>
+      <w:bookmarkStart w:id="3" w:name="_Toc467808785"/>
       <w:r>
         <w:lastRenderedPageBreak/>
         <w:t>Utility Classes</w:t>
       </w:r>
-      <w:bookmarkEnd w:id="4"/>
+      <w:bookmarkEnd w:id="3"/>
     </w:p>
     <w:p>
       <w:pPr>
@@ -3282,7 +3043,7 @@
           <w:sz w:val="20"/>
         </w:rPr>
       </w:pPr>
-      <w:bookmarkStart w:id="5" w:name="_Toc467808786"/>
+      <w:bookmarkStart w:id="4" w:name="_Toc467808786"/>
       <w:r>
         <w:rPr>
           <w:sz w:val="20"/>
@@ -3301,15 +3062,13 @@
         </w:rPr>
         <w:t xml:space="preserve">: </w:t>
       </w:r>
-      <w:proofErr w:type="gramStart"/>
       <w:r>
         <w:rPr>
           <w:sz w:val="20"/>
         </w:rPr>
         <w:t>Pacemaker()</w:t>
       </w:r>
-      <w:bookmarkEnd w:id="5"/>
-      <w:proofErr w:type="gramEnd"/>
+      <w:bookmarkEnd w:id="4"/>
     </w:p>
     <w:p>
       <w:pPr>
@@ -3322,7 +3081,37 @@
         <w:rPr>
           <w:lang w:eastAsia="en-CA"/>
         </w:rPr>
-        <w:t>This class stores information that is specific to the pacemaker device, including the status of the battery, device ID, device implant date, and lead implant date. The class also tells the device whether or not to stream data.</w:t>
+        <w:t xml:space="preserve">This class manages distribution of </w:t>
+      </w:r>
+      <w:r>
+        <w:rPr>
+          <w:lang w:eastAsia="en-CA"/>
+        </w:rPr>
+        <w:t xml:space="preserve">information that is specific </w:t>
+      </w:r>
+      <w:r>
+        <w:rPr>
+          <w:lang w:eastAsia="en-CA"/>
+        </w:rPr>
+        <w:t>to a particular pacemaker device</w:t>
+      </w:r>
+      <w:r>
+        <w:rPr>
+          <w:lang w:eastAsia="en-CA"/>
+        </w:rPr>
+        <w:t>, including, device ID, device implant date, and lead implant date. The class also tells the device whether or not to stream data</w:t>
+      </w:r>
+      <w:r>
+        <w:rPr>
+          <w:lang w:eastAsia="en-CA"/>
+        </w:rPr>
+        <w:t xml:space="preserve"> to the DCM for interrogation</w:t>
+      </w:r>
+      <w:r>
+        <w:rPr>
+          <w:lang w:eastAsia="en-CA"/>
+        </w:rPr>
+        <w:t>.</w:t>
       </w:r>
     </w:p>
     <w:p>
@@ -3336,14 +3125,14 @@
     <w:tbl>
       <w:tblPr>
         <w:tblStyle w:val="TableGrid"/>
-        <w:tblW w:w="9498" w:type="dxa"/>
+        <w:tblW w:w="9356" w:type="dxa"/>
         <w:tblInd w:w="-5" w:type="dxa"/>
         <w:tblLook w:val="04A0" w:firstRow="1" w:lastRow="0" w:firstColumn="1" w:lastColumn="0" w:noHBand="0" w:noVBand="1"/>
       </w:tblPr>
       <w:tblGrid>
-        <w:gridCol w:w="2419"/>
-        <w:gridCol w:w="1409"/>
-        <w:gridCol w:w="5670"/>
+        <w:gridCol w:w="2552"/>
+        <w:gridCol w:w="1417"/>
+        <w:gridCol w:w="5387"/>
       </w:tblGrid>
       <w:tr>
         <w:trPr>
@@ -3351,7 +3140,7 @@
         </w:trPr>
         <w:tc>
           <w:tcPr>
-            <w:tcW w:w="2419" w:type="dxa"/>
+            <w:tcW w:w="2552" w:type="dxa"/>
             <w:shd w:val="clear" w:color="auto" w:fill="D9D9D9" w:themeFill="background1" w:themeFillShade="D9"/>
             <w:vAlign w:val="center"/>
           </w:tcPr>
@@ -3372,7 +3161,7 @@
         </w:tc>
         <w:tc>
           <w:tcPr>
-            <w:tcW w:w="1409" w:type="dxa"/>
+            <w:tcW w:w="1417" w:type="dxa"/>
             <w:shd w:val="clear" w:color="auto" w:fill="D9D9D9" w:themeFill="background1" w:themeFillShade="D9"/>
             <w:vAlign w:val="center"/>
           </w:tcPr>
@@ -3399,7 +3188,7 @@
         </w:tc>
         <w:tc>
           <w:tcPr>
-            <w:tcW w:w="5670" w:type="dxa"/>
+            <w:tcW w:w="5387" w:type="dxa"/>
             <w:shd w:val="clear" w:color="auto" w:fill="D9D9D9" w:themeFill="background1" w:themeFillShade="D9"/>
             <w:vAlign w:val="center"/>
           </w:tcPr>
@@ -3425,7 +3214,7 @@
         </w:trPr>
         <w:tc>
           <w:tcPr>
-            <w:tcW w:w="2419" w:type="dxa"/>
+            <w:tcW w:w="2552" w:type="dxa"/>
           </w:tcPr>
           <w:p>
             <w:r>
@@ -3435,52 +3224,317 @@
         </w:tc>
         <w:tc>
           <w:tcPr>
-            <w:tcW w:w="1409" w:type="dxa"/>
-          </w:tcPr>
-          <w:p>
-            <w:r>
-              <w:t>Class-Object</w:t>
-            </w:r>
-          </w:p>
-        </w:tc>
-        <w:tc>
-          <w:tcPr>
-            <w:tcW w:w="5670" w:type="dxa"/>
-          </w:tcPr>
-          <w:p>
-            <w:r>
-              <w:t xml:space="preserve">Constructor for </w:t>
-            </w:r>
-            <w:proofErr w:type="gramStart"/>
-            <w:r>
-              <w:t>Pacemaker(</w:t>
-            </w:r>
-            <w:proofErr w:type="gramEnd"/>
-            <w:r>
-              <w:t xml:space="preserve">) class. </w:t>
+            <w:tcW w:w="1417" w:type="dxa"/>
+          </w:tcPr>
+          <w:p>
+            <w:r>
+              <w:t xml:space="preserve">Class-Object </w:t>
+            </w:r>
+          </w:p>
+        </w:tc>
+        <w:tc>
+          <w:tcPr>
+            <w:tcW w:w="5387" w:type="dxa"/>
+          </w:tcPr>
+          <w:p>
+            <w:r>
+              <w:t xml:space="preserve">Constructor for Pacemaker() class. </w:t>
+            </w:r>
+          </w:p>
+          <w:p>
+            <w:r>
+              <w:t>Calls setDataPointers()</w:t>
+            </w:r>
+            <w:r>
+              <w:t xml:space="preserve"> and initDataStream()</w:t>
+            </w:r>
+            <w:r>
+              <w:t xml:space="preserve"> met</w:t>
+            </w:r>
+            <w:r>
+              <w:t>hods from Communications() class.</w:t>
+            </w:r>
+            <w:r>
+              <w:t xml:space="preserve"> Method takes memory address references for pointers to </w:t>
+            </w:r>
+            <w:r>
+              <w:t>the following programmable parameters:</w:t>
             </w:r>
           </w:p>
           <w:p>
             <w:pPr>
+              <w:pStyle w:val="ListParagraph"/>
+              <w:numPr>
+                <w:ilvl w:val="0"/>
+                <w:numId w:val="7"/>
+              </w:numPr>
+              <w:rPr>
+                <w:color w:val="ED7D31" w:themeColor="accent2"/>
+              </w:rPr>
+            </w:pPr>
+            <w:r>
+              <w:rPr>
+                <w:color w:val="ED7D31" w:themeColor="accent2"/>
+              </w:rPr>
+              <w:t>fnCode</w:t>
+            </w:r>
+          </w:p>
+          <w:p>
+            <w:pPr>
+              <w:pStyle w:val="ListParagraph"/>
+              <w:numPr>
+                <w:ilvl w:val="0"/>
+                <w:numId w:val="7"/>
+              </w:numPr>
+              <w:rPr>
+                <w:color w:val="ED7D31" w:themeColor="accent2"/>
+              </w:rPr>
+            </w:pPr>
+            <w:r>
+              <w:rPr>
+                <w:color w:val="ED7D31" w:themeColor="accent2"/>
+              </w:rPr>
+              <w:t xml:space="preserve">pacingState: </w:t>
+            </w:r>
+            <w:r>
+              <w:rPr>
+                <w:color w:val="ED7D31" w:themeColor="accent2"/>
+              </w:rPr>
+              <w:t>Pace()</w:t>
+            </w:r>
+          </w:p>
+          <w:p>
+            <w:pPr>
+              <w:pStyle w:val="ListParagraph"/>
+              <w:numPr>
+                <w:ilvl w:val="0"/>
+                <w:numId w:val="7"/>
+              </w:numPr>
+              <w:rPr>
+                <w:color w:val="ED7D31" w:themeColor="accent2"/>
+              </w:rPr>
+            </w:pPr>
+            <w:r>
+              <w:rPr>
+                <w:color w:val="ED7D31" w:themeColor="accent2"/>
+              </w:rPr>
+              <w:t xml:space="preserve">pacingMode: </w:t>
+            </w:r>
+            <w:r>
+              <w:rPr>
+                <w:color w:val="ED7D31" w:themeColor="accent2"/>
+              </w:rPr>
+              <w:t>Pace()</w:t>
+            </w:r>
+          </w:p>
+          <w:p>
+            <w:pPr>
+              <w:pStyle w:val="ListParagraph"/>
+              <w:numPr>
+                <w:ilvl w:val="0"/>
+                <w:numId w:val="7"/>
+              </w:numPr>
+              <w:rPr>
+                <w:color w:val="ED7D31" w:themeColor="accent2"/>
+              </w:rPr>
+            </w:pPr>
+            <w:r>
+              <w:rPr>
+                <w:color w:val="ED7D31" w:themeColor="accent2"/>
+              </w:rPr>
+              <w:t>hysteresis</w:t>
+            </w:r>
+          </w:p>
+          <w:p>
+            <w:pPr>
+              <w:pStyle w:val="ListParagraph"/>
+              <w:numPr>
+                <w:ilvl w:val="0"/>
+                <w:numId w:val="7"/>
+              </w:numPr>
+              <w:rPr>
+                <w:color w:val="ED7D31" w:themeColor="accent2"/>
+              </w:rPr>
+            </w:pPr>
+            <w:r>
+              <w:rPr>
+                <w:color w:val="ED7D31" w:themeColor="accent2"/>
+              </w:rPr>
+              <w:t>hysteresisInterval</w:t>
+            </w:r>
+          </w:p>
+          <w:p>
+            <w:pPr>
+              <w:pStyle w:val="ListParagraph"/>
+              <w:numPr>
+                <w:ilvl w:val="0"/>
+                <w:numId w:val="7"/>
+              </w:numPr>
+              <w:rPr>
+                <w:color w:val="ED7D31" w:themeColor="accent2"/>
+              </w:rPr>
+            </w:pPr>
+            <w:r>
+              <w:rPr>
+                <w:color w:val="ED7D31" w:themeColor="accent2"/>
+              </w:rPr>
+              <w:t xml:space="preserve">vPaceAmp: </w:t>
+            </w:r>
+            <w:r>
+              <w:rPr>
+                <w:color w:val="ED7D31" w:themeColor="accent2"/>
+              </w:rPr>
+              <w:t>Pace()</w:t>
+            </w:r>
+          </w:p>
+          <w:p>
+            <w:pPr>
+              <w:pStyle w:val="ListParagraph"/>
+              <w:numPr>
+                <w:ilvl w:val="0"/>
+                <w:numId w:val="7"/>
+              </w:numPr>
+              <w:rPr>
+                <w:color w:val="ED7D31" w:themeColor="accent2"/>
+              </w:rPr>
+            </w:pPr>
+            <w:r>
+              <w:rPr>
+                <w:color w:val="ED7D31" w:themeColor="accent2"/>
+              </w:rPr>
+              <w:t xml:space="preserve">vPaceWidth_milliseconds: </w:t>
+            </w:r>
+            <w:r>
+              <w:rPr>
+                <w:color w:val="ED7D31" w:themeColor="accent2"/>
+              </w:rPr>
+              <w:t>Pace()</w:t>
+            </w:r>
+          </w:p>
+          <w:p>
+            <w:pPr>
+              <w:pStyle w:val="ListParagraph"/>
+              <w:numPr>
+                <w:ilvl w:val="0"/>
+                <w:numId w:val="7"/>
+              </w:numPr>
+              <w:rPr>
+                <w:color w:val="ED7D31" w:themeColor="accent2"/>
+              </w:rPr>
+            </w:pPr>
+            <w:r>
+              <w:rPr>
+                <w:color w:val="ED7D31" w:themeColor="accent2"/>
+              </w:rPr>
+              <w:t xml:space="preserve">VRP: </w:t>
+            </w:r>
+            <w:r>
+              <w:rPr>
+                <w:color w:val="ED7D31" w:themeColor="accent2"/>
+              </w:rPr>
+              <w:t>Pace()</w:t>
+            </w:r>
+          </w:p>
+          <w:p>
+            <w:pPr>
+              <w:pStyle w:val="ListParagraph"/>
+              <w:numPr>
+                <w:ilvl w:val="0"/>
+                <w:numId w:val="7"/>
+              </w:numPr>
+              <w:rPr>
+                <w:color w:val="ED7D31" w:themeColor="accent2"/>
+              </w:rPr>
+            </w:pPr>
+            <w:r>
+              <w:rPr>
+                <w:color w:val="ED7D31" w:themeColor="accent2"/>
+              </w:rPr>
+              <w:t xml:space="preserve">baseHeartRate: </w:t>
+            </w:r>
+            <w:r>
+              <w:rPr>
+                <w:color w:val="ED7D31" w:themeColor="accent2"/>
+              </w:rPr>
+              <w:t>Pace()</w:t>
+            </w:r>
+          </w:p>
+          <w:p>
+            <w:pPr>
+              <w:pStyle w:val="ListParagraph"/>
+              <w:numPr>
+                <w:ilvl w:val="0"/>
+                <w:numId w:val="7"/>
+              </w:numPr>
+              <w:rPr>
+                <w:color w:val="ED7D31" w:themeColor="accent2"/>
+              </w:rPr>
+            </w:pPr>
+            <w:r>
+              <w:rPr>
+                <w:color w:val="ED7D31" w:themeColor="accent2"/>
+              </w:rPr>
+              <w:t xml:space="preserve">maxHeartRate: </w:t>
+            </w:r>
+            <w:r>
+              <w:rPr>
+                <w:color w:val="ED7D31" w:themeColor="accent2"/>
+              </w:rPr>
+              <w:t>Pace()</w:t>
+            </w:r>
+          </w:p>
+          <w:p>
+            <w:pPr>
+              <w:pStyle w:val="ListParagraph"/>
+              <w:numPr>
+                <w:ilvl w:val="0"/>
+                <w:numId w:val="7"/>
+              </w:numPr>
+              <w:rPr>
+                <w:color w:val="ED7D31" w:themeColor="accent2"/>
+              </w:rPr>
+            </w:pPr>
+            <w:r>
+              <w:rPr>
+                <w:color w:val="ED7D31" w:themeColor="accent2"/>
+              </w:rPr>
+              <w:t>deviceID</w:t>
+            </w:r>
+          </w:p>
+          <w:p>
+            <w:pPr>
+              <w:pStyle w:val="ListParagraph"/>
+              <w:numPr>
+                <w:ilvl w:val="0"/>
+                <w:numId w:val="7"/>
+              </w:numPr>
+              <w:rPr>
+                <w:color w:val="ED7D31" w:themeColor="accent2"/>
+              </w:rPr>
+            </w:pPr>
+            <w:r>
+              <w:rPr>
+                <w:color w:val="ED7D31" w:themeColor="accent2"/>
+              </w:rPr>
+              <w:t>deviceImplantDate</w:t>
+            </w:r>
+          </w:p>
+          <w:p>
+            <w:pPr>
+              <w:pStyle w:val="ListParagraph"/>
+              <w:numPr>
+                <w:ilvl w:val="0"/>
+                <w:numId w:val="7"/>
+              </w:numPr>
               <w:rPr>
                 <w:color w:val="FF0000"/>
               </w:rPr>
             </w:pPr>
             <w:r>
-              <w:t xml:space="preserve">Calls </w:t>
-            </w:r>
-            <w:proofErr w:type="spellStart"/>
-            <w:proofErr w:type="gramStart"/>
-            <w:r>
-              <w:t>setDataPointers</w:t>
-            </w:r>
-            <w:proofErr w:type="spellEnd"/>
-            <w:r>
-              <w:t>(</w:t>
-            </w:r>
-            <w:proofErr w:type="gramEnd"/>
-            <w:r>
-              <w:t>) method from Communications() class. Method takes memory address references for pointers to programmable parameters.</w:t>
+              <w:rPr>
+                <w:color w:val="ED7D31" w:themeColor="accent2"/>
+              </w:rPr>
+              <w:t>leadImplantDate</w:t>
             </w:r>
           </w:p>
         </w:tc>
@@ -3491,22 +3545,17 @@
         </w:trPr>
         <w:tc>
           <w:tcPr>
-            <w:tcW w:w="2419" w:type="dxa"/>
-          </w:tcPr>
-          <w:p>
-            <w:proofErr w:type="spellStart"/>
-            <w:r>
-              <w:t>mainLoop</w:t>
-            </w:r>
-            <w:proofErr w:type="spellEnd"/>
-            <w:r>
-              <w:t>()</w:t>
-            </w:r>
-          </w:p>
-        </w:tc>
-        <w:tc>
-          <w:tcPr>
-            <w:tcW w:w="1409" w:type="dxa"/>
+            <w:tcW w:w="2552" w:type="dxa"/>
+          </w:tcPr>
+          <w:p>
+            <w:r>
+              <w:t>mainLoop()</w:t>
+            </w:r>
+          </w:p>
+        </w:tc>
+        <w:tc>
+          <w:tcPr>
+            <w:tcW w:w="1417" w:type="dxa"/>
           </w:tcPr>
           <w:p>
             <w:r>
@@ -3516,35 +3565,11 @@
         </w:tc>
         <w:tc>
           <w:tcPr>
-            <w:tcW w:w="5670" w:type="dxa"/>
-          </w:tcPr>
-          <w:p>
-            <w:r>
-              <w:t xml:space="preserve">This method acts as the ‘main loop’ of the pacemaker code. It periodically check the </w:t>
-            </w:r>
-            <w:proofErr w:type="spellStart"/>
-            <w:r>
-              <w:t>dataInBuffer</w:t>
-            </w:r>
-            <w:proofErr w:type="spellEnd"/>
-            <w:r>
-              <w:t xml:space="preserve"> variable located in </w:t>
-            </w:r>
-            <w:proofErr w:type="gramStart"/>
-            <w:r>
-              <w:t>Communications(</w:t>
-            </w:r>
-            <w:proofErr w:type="gramEnd"/>
-            <w:r>
-              <w:t xml:space="preserve">) and calls </w:t>
-            </w:r>
-            <w:proofErr w:type="spellStart"/>
-            <w:r>
-              <w:t>readBuffer</w:t>
-            </w:r>
-            <w:proofErr w:type="spellEnd"/>
-            <w:r>
-              <w:t>() of the same class if value is true.</w:t>
+            <w:tcW w:w="5387" w:type="dxa"/>
+          </w:tcPr>
+          <w:p>
+            <w:r>
+              <w:t>This method acts as the ‘main loop’ of the pacemaker code. It periodically checks the dataInBuffer variable located in Communications() and calls readBuffer() of the same class if the value returned is true. Every cycle, this method also calls updateEgramData() in the Pace() class.</w:t>
             </w:r>
           </w:p>
         </w:tc>
@@ -3555,6 +3580,210 @@
         <w:pStyle w:val="ListParagraph"/>
       </w:pPr>
     </w:p>
+    <w:tbl>
+      <w:tblPr>
+        <w:tblStyle w:val="TableGrid"/>
+        <w:tblW w:w="9377" w:type="dxa"/>
+        <w:tblInd w:w="-5" w:type="dxa"/>
+        <w:tblLook w:val="04A0" w:firstRow="1" w:lastRow="0" w:firstColumn="1" w:lastColumn="0" w:noHBand="0" w:noVBand="1"/>
+      </w:tblPr>
+      <w:tblGrid>
+        <w:gridCol w:w="2552"/>
+        <w:gridCol w:w="6825"/>
+      </w:tblGrid>
+      <w:tr>
+        <w:trPr>
+          <w:trHeight w:val="227"/>
+        </w:trPr>
+        <w:tc>
+          <w:tcPr>
+            <w:tcW w:w="2552" w:type="dxa"/>
+            <w:shd w:val="clear" w:color="auto" w:fill="D9D9D9" w:themeFill="background1" w:themeFillShade="D9"/>
+            <w:vAlign w:val="center"/>
+          </w:tcPr>
+          <w:p>
+            <w:pPr>
+              <w:jc w:val="center"/>
+              <w:rPr>
+                <w:b/>
+              </w:rPr>
+            </w:pPr>
+            <w:bookmarkStart w:id="5" w:name="_Toc467808787"/>
+            <w:r>
+              <w:rPr>
+                <w:b/>
+              </w:rPr>
+              <w:t>Method Name</w:t>
+            </w:r>
+          </w:p>
+        </w:tc>
+        <w:tc>
+          <w:tcPr>
+            <w:tcW w:w="6825" w:type="dxa"/>
+            <w:shd w:val="clear" w:color="auto" w:fill="D9D9D9" w:themeFill="background1" w:themeFillShade="D9"/>
+          </w:tcPr>
+          <w:p>
+            <w:pPr>
+              <w:jc w:val="center"/>
+              <w:rPr>
+                <w:b/>
+              </w:rPr>
+            </w:pPr>
+            <w:r>
+              <w:rPr>
+                <w:b/>
+              </w:rPr>
+              <w:t>Function Dependencies</w:t>
+            </w:r>
+          </w:p>
+          <w:p>
+            <w:pPr>
+              <w:jc w:val="center"/>
+              <w:rPr>
+                <w:b/>
+              </w:rPr>
+            </w:pPr>
+            <w:r>
+              <w:rPr>
+                <w:b/>
+              </w:rPr>
+              <w:t xml:space="preserve"> (if applicable)</w:t>
+            </w:r>
+          </w:p>
+        </w:tc>
+      </w:tr>
+      <w:tr>
+        <w:trPr>
+          <w:trHeight w:val="413"/>
+        </w:trPr>
+        <w:tc>
+          <w:tcPr>
+            <w:tcW w:w="2552" w:type="dxa"/>
+          </w:tcPr>
+          <w:p>
+            <w:r>
+              <w:t>Pacemaker()</w:t>
+            </w:r>
+          </w:p>
+        </w:tc>
+        <w:tc>
+          <w:tcPr>
+            <w:tcW w:w="6825" w:type="dxa"/>
+          </w:tcPr>
+          <w:p>
+            <w:pPr>
+              <w:pStyle w:val="ListParagraph"/>
+              <w:numPr>
+                <w:ilvl w:val="0"/>
+                <w:numId w:val="8"/>
+              </w:numPr>
+              <w:ind w:left="357"/>
+            </w:pPr>
+            <w:r>
+              <w:t>setDataPointers(): Communications</w:t>
+            </w:r>
+          </w:p>
+          <w:p>
+            <w:pPr>
+              <w:pStyle w:val="ListParagraph"/>
+              <w:numPr>
+                <w:ilvl w:val="0"/>
+                <w:numId w:val="8"/>
+              </w:numPr>
+              <w:ind w:left="357"/>
+            </w:pPr>
+            <w:r>
+              <w:t>initDataStream(): Communications</w:t>
+            </w:r>
+          </w:p>
+        </w:tc>
+      </w:tr>
+      <w:tr>
+        <w:trPr>
+          <w:trHeight w:val="20"/>
+        </w:trPr>
+        <w:tc>
+          <w:tcPr>
+            <w:tcW w:w="2552" w:type="dxa"/>
+          </w:tcPr>
+          <w:p>
+            <w:r>
+              <w:t>mainLoop()</w:t>
+            </w:r>
+          </w:p>
+        </w:tc>
+        <w:tc>
+          <w:tcPr>
+            <w:tcW w:w="6825" w:type="dxa"/>
+          </w:tcPr>
+          <w:p>
+            <w:pPr>
+              <w:pStyle w:val="ListParagraph"/>
+              <w:numPr>
+                <w:ilvl w:val="0"/>
+                <w:numId w:val="8"/>
+              </w:numPr>
+              <w:ind w:left="357"/>
+            </w:pPr>
+            <w:r>
+              <w:t>dataInBuffer(): Communications</w:t>
+            </w:r>
+          </w:p>
+          <w:p>
+            <w:pPr>
+              <w:pStyle w:val="ListParagraph"/>
+              <w:numPr>
+                <w:ilvl w:val="0"/>
+                <w:numId w:val="8"/>
+              </w:numPr>
+              <w:ind w:left="357"/>
+            </w:pPr>
+            <w:r>
+              <w:t>USBSerialConnection(): Communications</w:t>
+            </w:r>
+          </w:p>
+          <w:p>
+            <w:pPr>
+              <w:pStyle w:val="ListParagraph"/>
+              <w:numPr>
+                <w:ilvl w:val="0"/>
+                <w:numId w:val="8"/>
+              </w:numPr>
+              <w:ind w:left="357"/>
+            </w:pPr>
+            <w:r>
+              <w:t>readBuffer(): Communications</w:t>
+            </w:r>
+          </w:p>
+          <w:p>
+            <w:pPr>
+              <w:pStyle w:val="ListParagraph"/>
+              <w:numPr>
+                <w:ilvl w:val="0"/>
+                <w:numId w:val="8"/>
+              </w:numPr>
+              <w:ind w:left="357"/>
+            </w:pPr>
+            <w:r>
+              <w:t>setStreamMode(): Communications</w:t>
+            </w:r>
+          </w:p>
+          <w:p>
+            <w:pPr>
+              <w:pStyle w:val="ListParagraph"/>
+              <w:numPr>
+                <w:ilvl w:val="0"/>
+                <w:numId w:val="8"/>
+              </w:numPr>
+              <w:ind w:left="357"/>
+            </w:pPr>
+            <w:r>
+              <w:t>updateEgramData(): Pace</w:t>
+            </w:r>
+          </w:p>
+        </w:tc>
+      </w:tr>
+    </w:tbl>
     <w:p>
       <w:pPr>
         <w:pStyle w:val="Caption"/>
@@ -3564,7 +3793,26 @@
           <w:sz w:val="20"/>
         </w:rPr>
       </w:pPr>
-      <w:bookmarkStart w:id="6" w:name="_Toc467808787"/>
+    </w:p>
+    <w:p>
+      <w:pPr>
+        <w:pStyle w:val="Caption"/>
+        <w:keepNext/>
+        <w:outlineLvl w:val="2"/>
+        <w:rPr>
+          <w:sz w:val="20"/>
+        </w:rPr>
+      </w:pPr>
+    </w:p>
+    <w:p>
+      <w:pPr>
+        <w:pStyle w:val="Caption"/>
+        <w:keepNext/>
+        <w:outlineLvl w:val="2"/>
+        <w:rPr>
+          <w:sz w:val="20"/>
+        </w:rPr>
+      </w:pPr>
       <w:r>
         <w:rPr>
           <w:sz w:val="20"/>
@@ -3583,7 +3831,6 @@
         </w:rPr>
         <w:t xml:space="preserve">: </w:t>
       </w:r>
-      <w:proofErr w:type="gramStart"/>
       <w:r>
         <w:rPr>
           <w:sz w:val="20"/>
@@ -3596,8 +3843,7 @@
         </w:rPr>
         <w:t>()</w:t>
       </w:r>
-      <w:bookmarkEnd w:id="6"/>
-      <w:proofErr w:type="gramEnd"/>
+      <w:bookmarkEnd w:id="5"/>
     </w:p>
     <w:p>
       <w:pPr>
@@ -3610,12 +3856,17 @@
         <w:rPr>
           <w:lang w:eastAsia="en-CA"/>
         </w:rPr>
-        <w:t>This class contains variables and methods that are responsible for dealing with sensor input from the onboard accelerometer to the pacemaker device. The module hides information concerning sensor thresholds and configuration. Methods within this class interface with peripheral sensors through inherited GPIO port information and access and store information for use by other modules.</w:t>
+        <w:t>This class contains variables and methods that are responsible for dealing with sensor input from the onboard accelerometer to the pacemaker device. The module hides information concerning sensor thresholds and configuration. Methods within this class interface with peripheral sensors through inherited GPIO port information</w:t>
+      </w:r>
+      <w:r>
+        <w:rPr>
+          <w:lang w:eastAsia="en-CA"/>
+        </w:rPr>
+        <w:t>. Accelerometer peripherals are accessed solely through this class which then stores the retrieved information for other classes to use.</w:t>
       </w:r>
     </w:p>
     <w:p>
       <w:pPr>
-        <w:ind w:firstLine="426"/>
         <w:rPr>
           <w:lang w:eastAsia="en-CA"/>
         </w:rPr>
@@ -3654,6 +3905,7 @@
               <w:rPr>
                 <w:b/>
               </w:rPr>
+              <w:lastRenderedPageBreak/>
               <w:t>Method Name</w:t>
             </w:r>
           </w:p>
@@ -3737,15 +3989,7 @@
           </w:tcPr>
           <w:p>
             <w:r>
-              <w:t xml:space="preserve">Constructor for </w:t>
-            </w:r>
-            <w:proofErr w:type="gramStart"/>
-            <w:r>
-              <w:t>Activity(</w:t>
-            </w:r>
-            <w:proofErr w:type="gramEnd"/>
-            <w:r>
-              <w:t>) class.</w:t>
+              <w:t>Constructor for Activity() class.</w:t>
             </w:r>
             <w:r>
               <w:t xml:space="preserve"> </w:t>
@@ -3765,13 +4009,8 @@
             <w:tcW w:w="2444" w:type="dxa"/>
           </w:tcPr>
           <w:p>
-            <w:proofErr w:type="spellStart"/>
-            <w:r>
-              <w:t>getPatientActivity</w:t>
-            </w:r>
-            <w:proofErr w:type="spellEnd"/>
-            <w:r>
-              <w:t>()</w:t>
+            <w:r>
+              <w:t>getPatientActivity()</w:t>
             </w:r>
           </w:p>
         </w:tc>
@@ -3805,24 +4044,13 @@
               <w:rPr>
                 <w:b/>
               </w:rPr>
-              <w:t>[1 – 5.9A</w:t>
-            </w:r>
-            <w:proofErr w:type="gramStart"/>
-            <w:r>
-              <w:rPr>
-                <w:b/>
-              </w:rPr>
-              <w:t>]</w:t>
+              <w:t>[1 – 5.9A]</w:t>
             </w:r>
             <w:r>
               <w:t xml:space="preserve">  </w:t>
             </w:r>
             <w:r>
-              <w:t>based</w:t>
-            </w:r>
-            <w:proofErr w:type="gramEnd"/>
-            <w:r>
-              <w:t xml:space="preserve"> on the user's activity</w:t>
+              <w:t>based on the user's activity</w:t>
             </w:r>
             <w:r>
               <w:t>.</w:t>
@@ -3839,13 +4067,11 @@
             <w:tcW w:w="2444" w:type="dxa"/>
           </w:tcPr>
           <w:p>
-            <w:proofErr w:type="spellStart"/>
-            <w:r>
-              <w:t>accReady</w:t>
-            </w:r>
-            <w:proofErr w:type="spellEnd"/>
-            <w:r>
-              <w:t>()</w:t>
+            <w:r>
+              <w:t>A</w:t>
+            </w:r>
+            <w:r>
+              <w:t>ccReady()</w:t>
             </w:r>
           </w:p>
         </w:tc>
@@ -3865,7 +4091,10 @@
           </w:tcPr>
           <w:p>
             <w:r>
-              <w:t>Returns whether or not you can read from the accelerometer.</w:t>
+              <w:t xml:space="preserve">Returns </w:t>
+            </w:r>
+            <w:r>
+              <w:t xml:space="preserve">binary Boolean value reflecting whether or not accelerometer data is available. </w:t>
             </w:r>
           </w:p>
         </w:tc>
@@ -3879,13 +4108,8 @@
             <w:tcW w:w="2444" w:type="dxa"/>
           </w:tcPr>
           <w:p>
-            <w:proofErr w:type="spellStart"/>
-            <w:r>
-              <w:t>updateAcc</w:t>
-            </w:r>
-            <w:proofErr w:type="spellEnd"/>
-            <w:r>
-              <w:t>()</w:t>
+            <w:r>
+              <w:t>updateAcc()</w:t>
             </w:r>
           </w:p>
         </w:tc>
@@ -3911,23 +4135,25 @@
               <w:t>accelerometer</w:t>
             </w:r>
             <w:r>
-              <w:t xml:space="preserve"> values into variables. These are then summed, and applied through a condition to return a value between 0 and the </w:t>
-            </w:r>
-            <w:proofErr w:type="spellStart"/>
-            <w:r>
-              <w:t>maxSumActivity</w:t>
-            </w:r>
-            <w:proofErr w:type="spellEnd"/>
-            <w:r>
-              <w:t xml:space="preserve">. If this value passes the activity threshold, the </w:t>
-            </w:r>
-            <w:proofErr w:type="spellStart"/>
-            <w:r>
-              <w:t>activityTrip</w:t>
-            </w:r>
-            <w:proofErr w:type="spellEnd"/>
-            <w:r>
-              <w:t xml:space="preserve"> variable is set to true. Otherwise, it is set to false.</w:t>
+              <w:t xml:space="preserve"> values into variables</w:t>
+            </w:r>
+            <w:r>
+              <w:t xml:space="preserve"> using the getter methods defined locally</w:t>
+            </w:r>
+            <w:r>
+              <w:t xml:space="preserve">. </w:t>
+            </w:r>
+            <w:r>
+              <w:t>These values</w:t>
+            </w:r>
+            <w:r>
+              <w:t xml:space="preserve"> are then summed, and applied through a</w:t>
+            </w:r>
+            <w:r>
+              <w:t xml:space="preserve"> </w:t>
+            </w:r>
+            <w:r>
+              <w:t>condition to return a value between 0 and the maxSumActivity. If this value passes the activity threshold, the activityTrip variable is set to true. Otherwise, it is set to false.</w:t>
             </w:r>
           </w:p>
         </w:tc>
@@ -3941,13 +4167,8 @@
             <w:tcW w:w="2444" w:type="dxa"/>
           </w:tcPr>
           <w:p>
-            <w:proofErr w:type="spellStart"/>
-            <w:r>
-              <w:t>getAccX</w:t>
-            </w:r>
-            <w:proofErr w:type="spellEnd"/>
-            <w:r>
-              <w:t>()</w:t>
+            <w:r>
+              <w:t>getAccX()</w:t>
             </w:r>
           </w:p>
         </w:tc>
@@ -3981,13 +4202,8 @@
             <w:tcW w:w="2444" w:type="dxa"/>
           </w:tcPr>
           <w:p>
-            <w:proofErr w:type="spellStart"/>
-            <w:r>
-              <w:t>getAccY</w:t>
-            </w:r>
-            <w:proofErr w:type="spellEnd"/>
-            <w:r>
-              <w:t>()</w:t>
+            <w:r>
+              <w:t>getAccY()</w:t>
             </w:r>
           </w:p>
         </w:tc>
@@ -4027,13 +4243,8 @@
             <w:tcW w:w="2444" w:type="dxa"/>
           </w:tcPr>
           <w:p>
-            <w:proofErr w:type="spellStart"/>
-            <w:r>
-              <w:t>getAccZ</w:t>
-            </w:r>
-            <w:proofErr w:type="spellEnd"/>
-            <w:r>
-              <w:t>()</w:t>
+            <w:r>
+              <w:t>getAccZ()</w:t>
             </w:r>
           </w:p>
         </w:tc>
@@ -4073,13 +4284,8 @@
             <w:tcW w:w="2444" w:type="dxa"/>
           </w:tcPr>
           <w:p>
-            <w:proofErr w:type="spellStart"/>
-            <w:r>
-              <w:t>getAccMagnitude</w:t>
-            </w:r>
-            <w:proofErr w:type="spellEnd"/>
-            <w:r>
-              <w:t>()</w:t>
+            <w:r>
+              <w:t>getAccMagnitude()</w:t>
             </w:r>
           </w:p>
         </w:tc>
@@ -4102,15 +4308,7 @@
               <w:t>Sums all the accelerometer</w:t>
             </w:r>
             <w:r>
-              <w:t xml:space="preserve"> values (x, y, </w:t>
-            </w:r>
-            <w:proofErr w:type="gramStart"/>
-            <w:r>
-              <w:t>z</w:t>
-            </w:r>
-            <w:proofErr w:type="gramEnd"/>
-            <w:r>
-              <w:t>) and returns the summed value</w:t>
+              <w:t xml:space="preserve"> values (x, y, z) and returns the summed value</w:t>
             </w:r>
             <w:r>
               <w:t>.</w:t>
@@ -4120,6 +4318,397 @@
       </w:tr>
     </w:tbl>
     <w:p/>
+    <w:tbl>
+      <w:tblPr>
+        <w:tblStyle w:val="TableGrid"/>
+        <w:tblW w:w="9498" w:type="dxa"/>
+        <w:tblInd w:w="-5" w:type="dxa"/>
+        <w:tblLook w:val="04A0" w:firstRow="1" w:lastRow="0" w:firstColumn="1" w:lastColumn="0" w:noHBand="0" w:noVBand="1"/>
+      </w:tblPr>
+      <w:tblGrid>
+        <w:gridCol w:w="2410"/>
+        <w:gridCol w:w="7088"/>
+      </w:tblGrid>
+      <w:tr>
+        <w:trPr>
+          <w:trHeight w:val="227"/>
+        </w:trPr>
+        <w:tc>
+          <w:tcPr>
+            <w:tcW w:w="2410" w:type="dxa"/>
+            <w:shd w:val="clear" w:color="auto" w:fill="D9D9D9" w:themeFill="background1" w:themeFillShade="D9"/>
+            <w:vAlign w:val="center"/>
+          </w:tcPr>
+          <w:p>
+            <w:pPr>
+              <w:jc w:val="center"/>
+              <w:rPr>
+                <w:b/>
+              </w:rPr>
+            </w:pPr>
+            <w:bookmarkStart w:id="6" w:name="_Toc467808788"/>
+            <w:r>
+              <w:rPr>
+                <w:b/>
+              </w:rPr>
+              <w:t>Method Name</w:t>
+            </w:r>
+          </w:p>
+        </w:tc>
+        <w:tc>
+          <w:tcPr>
+            <w:tcW w:w="7088" w:type="dxa"/>
+            <w:shd w:val="clear" w:color="auto" w:fill="D9D9D9" w:themeFill="background1" w:themeFillShade="D9"/>
+          </w:tcPr>
+          <w:p>
+            <w:pPr>
+              <w:jc w:val="center"/>
+              <w:rPr>
+                <w:b/>
+              </w:rPr>
+            </w:pPr>
+            <w:r>
+              <w:rPr>
+                <w:b/>
+              </w:rPr>
+              <w:t>Function Dependencies</w:t>
+            </w:r>
+          </w:p>
+          <w:p>
+            <w:pPr>
+              <w:jc w:val="center"/>
+              <w:rPr>
+                <w:b/>
+              </w:rPr>
+            </w:pPr>
+            <w:r>
+              <w:rPr>
+                <w:b/>
+              </w:rPr>
+              <w:t xml:space="preserve"> (if applicable)</w:t>
+            </w:r>
+          </w:p>
+        </w:tc>
+      </w:tr>
+      <w:tr>
+        <w:trPr>
+          <w:trHeight w:val="547"/>
+        </w:trPr>
+        <w:tc>
+          <w:tcPr>
+            <w:tcW w:w="2410" w:type="dxa"/>
+          </w:tcPr>
+          <w:p>
+            <w:r>
+              <w:t>Activity()</w:t>
+            </w:r>
+          </w:p>
+        </w:tc>
+        <w:tc>
+          <w:tcPr>
+            <w:tcW w:w="7088" w:type="dxa"/>
+          </w:tcPr>
+          <w:p>
+            <w:pPr>
+              <w:pStyle w:val="ListParagraph"/>
+              <w:numPr>
+                <w:ilvl w:val="0"/>
+                <w:numId w:val="8"/>
+              </w:numPr>
+              <w:ind w:left="357"/>
+            </w:pPr>
+            <w:r>
+              <w:t>updateActivityTicker()</w:t>
+            </w:r>
+            <w:r>
+              <w:t xml:space="preserve">: </w:t>
+            </w:r>
+            <w:r>
+              <w:t>Activity</w:t>
+            </w:r>
+          </w:p>
+          <w:p>
+            <w:pPr>
+              <w:pStyle w:val="ListParagraph"/>
+              <w:numPr>
+                <w:ilvl w:val="0"/>
+                <w:numId w:val="8"/>
+              </w:numPr>
+              <w:ind w:left="357"/>
+            </w:pPr>
+            <w:r>
+              <w:t>accelerometer.enable():</w:t>
+            </w:r>
+            <w:r>
+              <w:t>FXOS8700CQ</w:t>
+            </w:r>
+          </w:p>
+        </w:tc>
+      </w:tr>
+      <w:tr>
+        <w:trPr>
+          <w:trHeight w:val="413"/>
+        </w:trPr>
+        <w:tc>
+          <w:tcPr>
+            <w:tcW w:w="2410" w:type="dxa"/>
+          </w:tcPr>
+          <w:p>
+            <w:r>
+              <w:t>getPatientActivity()</w:t>
+            </w:r>
+          </w:p>
+        </w:tc>
+        <w:tc>
+          <w:tcPr>
+            <w:tcW w:w="7088" w:type="dxa"/>
+          </w:tcPr>
+          <w:p/>
+        </w:tc>
+      </w:tr>
+      <w:tr>
+        <w:trPr>
+          <w:trHeight w:val="413"/>
+        </w:trPr>
+        <w:tc>
+          <w:tcPr>
+            <w:tcW w:w="2410" w:type="dxa"/>
+          </w:tcPr>
+          <w:p>
+            <w:r>
+              <w:t>AccReady()</w:t>
+            </w:r>
+          </w:p>
+        </w:tc>
+        <w:tc>
+          <w:tcPr>
+            <w:tcW w:w="7088" w:type="dxa"/>
+          </w:tcPr>
+          <w:p>
+            <w:pPr>
+              <w:pStyle w:val="ListParagraph"/>
+              <w:numPr>
+                <w:ilvl w:val="0"/>
+                <w:numId w:val="8"/>
+              </w:numPr>
+              <w:ind w:left="357"/>
+            </w:pPr>
+            <w:r>
+              <w:t>accelerometer.dataReady():</w:t>
+            </w:r>
+            <w:r>
+              <w:t>FXOS8700CQ</w:t>
+            </w:r>
+          </w:p>
+        </w:tc>
+      </w:tr>
+      <w:tr>
+        <w:trPr>
+          <w:trHeight w:val="413"/>
+        </w:trPr>
+        <w:tc>
+          <w:tcPr>
+            <w:tcW w:w="2410" w:type="dxa"/>
+          </w:tcPr>
+          <w:p>
+            <w:r>
+              <w:t>updateAcc()</w:t>
+            </w:r>
+          </w:p>
+        </w:tc>
+        <w:tc>
+          <w:tcPr>
+            <w:tcW w:w="7088" w:type="dxa"/>
+          </w:tcPr>
+          <w:p>
+            <w:pPr>
+              <w:pStyle w:val="ListParagraph"/>
+              <w:numPr>
+                <w:ilvl w:val="0"/>
+                <w:numId w:val="8"/>
+              </w:numPr>
+              <w:ind w:left="357"/>
+            </w:pPr>
+            <w:r>
+              <w:t>getAccX(): Activity</w:t>
+            </w:r>
+            <w:bookmarkStart w:id="7" w:name="_GoBack"/>
+            <w:bookmarkEnd w:id="7"/>
+          </w:p>
+          <w:p>
+            <w:pPr>
+              <w:pStyle w:val="ListParagraph"/>
+              <w:numPr>
+                <w:ilvl w:val="0"/>
+                <w:numId w:val="8"/>
+              </w:numPr>
+              <w:ind w:left="357"/>
+            </w:pPr>
+            <w:r>
+              <w:t>getAccY(): Activity</w:t>
+            </w:r>
+          </w:p>
+          <w:p>
+            <w:pPr>
+              <w:pStyle w:val="ListParagraph"/>
+              <w:numPr>
+                <w:ilvl w:val="0"/>
+                <w:numId w:val="8"/>
+              </w:numPr>
+              <w:ind w:left="357"/>
+            </w:pPr>
+            <w:r>
+              <w:t>getAccZ: Activity</w:t>
+            </w:r>
+          </w:p>
+          <w:p>
+            <w:pPr>
+              <w:pStyle w:val="ListParagraph"/>
+              <w:numPr>
+                <w:ilvl w:val="0"/>
+                <w:numId w:val="8"/>
+              </w:numPr>
+              <w:ind w:left="357"/>
+            </w:pPr>
+            <w:r>
+              <w:t>getAccMagnitude(): Activity</w:t>
+            </w:r>
+          </w:p>
+        </w:tc>
+      </w:tr>
+      <w:tr>
+        <w:trPr>
+          <w:trHeight w:val="413"/>
+        </w:trPr>
+        <w:tc>
+          <w:tcPr>
+            <w:tcW w:w="2410" w:type="dxa"/>
+          </w:tcPr>
+          <w:p>
+            <w:r>
+              <w:t>getAccX()</w:t>
+            </w:r>
+          </w:p>
+        </w:tc>
+        <w:tc>
+          <w:tcPr>
+            <w:tcW w:w="7088" w:type="dxa"/>
+          </w:tcPr>
+          <w:p>
+            <w:pPr>
+              <w:pStyle w:val="ListParagraph"/>
+              <w:numPr>
+                <w:ilvl w:val="0"/>
+                <w:numId w:val="8"/>
+              </w:numPr>
+              <w:ind w:left="357"/>
+            </w:pPr>
+            <w:r>
+              <w:t>float</w:t>
+            </w:r>
+          </w:p>
+        </w:tc>
+      </w:tr>
+      <w:tr>
+        <w:trPr>
+          <w:trHeight w:val="413"/>
+        </w:trPr>
+        <w:tc>
+          <w:tcPr>
+            <w:tcW w:w="2410" w:type="dxa"/>
+          </w:tcPr>
+          <w:p>
+            <w:r>
+              <w:t>getAccY()</w:t>
+            </w:r>
+          </w:p>
+        </w:tc>
+        <w:tc>
+          <w:tcPr>
+            <w:tcW w:w="7088" w:type="dxa"/>
+          </w:tcPr>
+          <w:p>
+            <w:pPr>
+              <w:pStyle w:val="ListParagraph"/>
+              <w:numPr>
+                <w:ilvl w:val="0"/>
+                <w:numId w:val="8"/>
+              </w:numPr>
+              <w:ind w:left="357"/>
+            </w:pPr>
+            <w:r>
+              <w:t>float</w:t>
+            </w:r>
+          </w:p>
+        </w:tc>
+      </w:tr>
+      <w:tr>
+        <w:trPr>
+          <w:trHeight w:val="413"/>
+        </w:trPr>
+        <w:tc>
+          <w:tcPr>
+            <w:tcW w:w="2410" w:type="dxa"/>
+          </w:tcPr>
+          <w:p>
+            <w:r>
+              <w:t>getAccZ()</w:t>
+            </w:r>
+          </w:p>
+        </w:tc>
+        <w:tc>
+          <w:tcPr>
+            <w:tcW w:w="7088" w:type="dxa"/>
+          </w:tcPr>
+          <w:p>
+            <w:pPr>
+              <w:pStyle w:val="ListParagraph"/>
+              <w:numPr>
+                <w:ilvl w:val="0"/>
+                <w:numId w:val="8"/>
+              </w:numPr>
+              <w:ind w:left="357"/>
+            </w:pPr>
+            <w:r>
+              <w:t>float</w:t>
+            </w:r>
+          </w:p>
+        </w:tc>
+      </w:tr>
+      <w:tr>
+        <w:trPr>
+          <w:trHeight w:val="413"/>
+        </w:trPr>
+        <w:tc>
+          <w:tcPr>
+            <w:tcW w:w="2410" w:type="dxa"/>
+          </w:tcPr>
+          <w:p>
+            <w:r>
+              <w:t>getAccMagnitude()</w:t>
+            </w:r>
+          </w:p>
+        </w:tc>
+        <w:tc>
+          <w:tcPr>
+            <w:tcW w:w="7088" w:type="dxa"/>
+          </w:tcPr>
+          <w:p>
+            <w:pPr>
+              <w:pStyle w:val="ListParagraph"/>
+              <w:numPr>
+                <w:ilvl w:val="0"/>
+                <w:numId w:val="8"/>
+              </w:numPr>
+              <w:ind w:left="357"/>
+            </w:pPr>
+            <w:r>
+              <w:t>float</w:t>
+            </w:r>
+          </w:p>
+        </w:tc>
+      </w:tr>
+    </w:tbl>
     <w:p>
       <w:pPr>
         <w:pStyle w:val="Caption"/>
@@ -4129,7 +4718,16 @@
           <w:sz w:val="20"/>
         </w:rPr>
       </w:pPr>
-      <w:bookmarkStart w:id="7" w:name="_Toc467808788"/>
+    </w:p>
+    <w:p>
+      <w:pPr>
+        <w:pStyle w:val="Caption"/>
+        <w:keepNext/>
+        <w:outlineLvl w:val="2"/>
+        <w:rPr>
+          <w:sz w:val="20"/>
+        </w:rPr>
+      </w:pPr>
       <w:r>
         <w:rPr>
           <w:sz w:val="20"/>
@@ -4148,23 +4746,19 @@
         </w:rPr>
         <w:t xml:space="preserve">: </w:t>
       </w:r>
-      <w:proofErr w:type="spellStart"/>
-      <w:proofErr w:type="gramStart"/>
       <w:r>
         <w:rPr>
           <w:sz w:val="20"/>
         </w:rPr>
         <w:t>HeartMonitor</w:t>
       </w:r>
-      <w:proofErr w:type="spellEnd"/>
       <w:r>
         <w:rPr>
           <w:sz w:val="20"/>
         </w:rPr>
         <w:t>()</w:t>
       </w:r>
-      <w:bookmarkEnd w:id="7"/>
-      <w:proofErr w:type="gramEnd"/>
+      <w:bookmarkEnd w:id="6"/>
     </w:p>
     <w:p>
       <w:pPr>
@@ -4221,7 +4815,6 @@
               <w:rPr>
                 <w:b/>
               </w:rPr>
-              <w:lastRenderedPageBreak/>
               <w:t>Method Name</w:t>
             </w:r>
           </w:p>
@@ -4284,13 +4877,8 @@
             <w:tcW w:w="2475" w:type="dxa"/>
           </w:tcPr>
           <w:p>
-            <w:proofErr w:type="spellStart"/>
-            <w:r>
-              <w:t>HeartMonitor</w:t>
-            </w:r>
-            <w:proofErr w:type="spellEnd"/>
-            <w:r>
-              <w:t>()</w:t>
+            <w:r>
+              <w:t>HeartMonitor()</w:t>
             </w:r>
           </w:p>
         </w:tc>
@@ -4310,20 +4898,7 @@
           </w:tcPr>
           <w:p>
             <w:r>
-              <w:t xml:space="preserve">Constructor for </w:t>
-            </w:r>
-            <w:proofErr w:type="spellStart"/>
-            <w:proofErr w:type="gramStart"/>
-            <w:r>
-              <w:t>HeartMonitor</w:t>
-            </w:r>
-            <w:proofErr w:type="spellEnd"/>
-            <w:r>
-              <w:t>(</w:t>
-            </w:r>
-            <w:proofErr w:type="gramEnd"/>
-            <w:r>
-              <w:t>) Class.</w:t>
+              <w:t>Constructor for HeartMonitor() Class.</w:t>
             </w:r>
           </w:p>
         </w:tc>
@@ -4337,13 +4912,8 @@
             <w:tcW w:w="2475" w:type="dxa"/>
           </w:tcPr>
           <w:p>
-            <w:proofErr w:type="spellStart"/>
-            <w:r>
-              <w:t>getVentricleRate</w:t>
-            </w:r>
-            <w:proofErr w:type="spellEnd"/>
-            <w:r>
-              <w:t>()</w:t>
+            <w:r>
+              <w:t>getVentricleRate()</w:t>
             </w:r>
           </w:p>
         </w:tc>
@@ -4377,13 +4947,8 @@
             <w:tcW w:w="2475" w:type="dxa"/>
           </w:tcPr>
           <w:p>
-            <w:proofErr w:type="spellStart"/>
-            <w:r>
-              <w:t>getAtriumRate</w:t>
-            </w:r>
-            <w:proofErr w:type="spellEnd"/>
-            <w:r>
-              <w:t>()</w:t>
+            <w:r>
+              <w:t>getAtriumRate()</w:t>
             </w:r>
           </w:p>
         </w:tc>
@@ -4424,6 +4989,7 @@
         <w:rPr>
           <w:sz w:val="20"/>
         </w:rPr>
+        <w:lastRenderedPageBreak/>
         <w:t xml:space="preserve">Class </w:t>
       </w:r>
       <w:r>
@@ -4438,7 +5004,6 @@
         </w:rPr>
         <w:t xml:space="preserve">: </w:t>
       </w:r>
-      <w:proofErr w:type="gramStart"/>
       <w:r>
         <w:rPr>
           <w:sz w:val="20"/>
@@ -4452,7 +5017,6 @@
         <w:t>()</w:t>
       </w:r>
       <w:bookmarkEnd w:id="8"/>
-      <w:proofErr w:type="gramEnd"/>
     </w:p>
     <w:p>
       <w:pPr>
@@ -4595,15 +5159,7 @@
           </w:tcPr>
           <w:p>
             <w:r>
-              <w:t xml:space="preserve">Constructor for </w:t>
-            </w:r>
-            <w:proofErr w:type="gramStart"/>
-            <w:r>
-              <w:t>Logging(</w:t>
-            </w:r>
-            <w:proofErr w:type="gramEnd"/>
-            <w:r>
-              <w:t>) class.</w:t>
+              <w:t>Constructor for Logging() class.</w:t>
             </w:r>
           </w:p>
         </w:tc>
@@ -4618,13 +5174,8 @@
             <w:gridSpan w:val="2"/>
           </w:tcPr>
           <w:p>
-            <w:proofErr w:type="spellStart"/>
-            <w:r>
-              <w:t>addCardiacEvent</w:t>
-            </w:r>
-            <w:proofErr w:type="spellEnd"/>
-            <w:r>
-              <w:t>()</w:t>
+            <w:r>
+              <w:t>addCardiacEvent()</w:t>
             </w:r>
           </w:p>
         </w:tc>
@@ -4633,11 +5184,9 @@
             <w:tcW w:w="1484" w:type="dxa"/>
           </w:tcPr>
           <w:p>
-            <w:proofErr w:type="spellStart"/>
             <w:r>
               <w:t>bool</w:t>
             </w:r>
-            <w:proofErr w:type="spellEnd"/>
           </w:p>
         </w:tc>
         <w:tc>
@@ -4646,15 +5195,7 @@
           </w:tcPr>
           <w:p>
             <w:r>
-              <w:t xml:space="preserve">Adds events to storage device (e.g. </w:t>
-            </w:r>
-            <w:proofErr w:type="spellStart"/>
-            <w:r>
-              <w:t>microSD</w:t>
-            </w:r>
-            <w:proofErr w:type="spellEnd"/>
-            <w:r>
-              <w:t xml:space="preserve"> card)</w:t>
+              <w:t>Adds events to storage device (e.g. microSD card)</w:t>
             </w:r>
           </w:p>
         </w:tc>
@@ -4669,13 +5210,8 @@
             <w:gridSpan w:val="2"/>
           </w:tcPr>
           <w:p>
-            <w:proofErr w:type="spellStart"/>
-            <w:r>
-              <w:t>readCardiacEvents</w:t>
-            </w:r>
-            <w:proofErr w:type="spellEnd"/>
-            <w:r>
-              <w:t>()</w:t>
+            <w:r>
+              <w:t>readCardiacEvents()</w:t>
             </w:r>
           </w:p>
         </w:tc>
@@ -4710,13 +5246,8 @@
             <w:gridSpan w:val="2"/>
           </w:tcPr>
           <w:p>
-            <w:proofErr w:type="spellStart"/>
-            <w:r>
-              <w:t>clearCardiacEvents</w:t>
-            </w:r>
-            <w:proofErr w:type="spellEnd"/>
-            <w:r>
-              <w:t>()</w:t>
+            <w:r>
+              <w:t>clearCardiacEvents()</w:t>
             </w:r>
           </w:p>
         </w:tc>
@@ -4725,11 +5256,9 @@
             <w:tcW w:w="1484" w:type="dxa"/>
           </w:tcPr>
           <w:p>
-            <w:proofErr w:type="spellStart"/>
             <w:r>
               <w:t>bool</w:t>
             </w:r>
-            <w:proofErr w:type="spellEnd"/>
           </w:p>
         </w:tc>
         <w:tc>
@@ -4773,7 +5302,6 @@
         </w:rPr>
         <w:t xml:space="preserve">: </w:t>
       </w:r>
-      <w:proofErr w:type="gramStart"/>
       <w:r>
         <w:rPr>
           <w:sz w:val="20"/>
@@ -4781,7 +5309,6 @@
         <w:t>Pace()</w:t>
       </w:r>
       <w:bookmarkEnd w:id="9"/>
-      <w:proofErr w:type="gramEnd"/>
     </w:p>
     <w:p>
       <w:pPr>
@@ -4895,23 +5422,7 @@
           </w:tcPr>
           <w:p>
             <w:r>
-              <w:t>Pace(</w:t>
-            </w:r>
-            <w:proofErr w:type="spellStart"/>
-            <w:r>
-              <w:t>bool</w:t>
-            </w:r>
-            <w:proofErr w:type="spellEnd"/>
-            <w:r>
-              <w:t xml:space="preserve"> *</w:t>
-            </w:r>
-            <w:proofErr w:type="spellStart"/>
-            <w:r>
-              <w:t>aTrip</w:t>
-            </w:r>
-            <w:proofErr w:type="spellEnd"/>
-            <w:r>
-              <w:t>)</w:t>
+              <w:t>Pace(bool *aTrip)</w:t>
             </w:r>
           </w:p>
         </w:tc>
@@ -4931,15 +5442,7 @@
           </w:tcPr>
           <w:p>
             <w:r>
-              <w:t xml:space="preserve">Constructor for </w:t>
-            </w:r>
-            <w:proofErr w:type="gramStart"/>
-            <w:r>
-              <w:t>Pace(</w:t>
-            </w:r>
-            <w:proofErr w:type="gramEnd"/>
-            <w:r>
-              <w:t xml:space="preserve">) class. </w:t>
+              <w:t xml:space="preserve">Constructor for Pace() class. </w:t>
             </w:r>
             <w:r>
               <w:t>Initializes the initial state of pacing, sets an activity pointer, and sets the pace rate to the base heart rate.</w:t>
@@ -4957,13 +5460,8 @@
             <w:gridSpan w:val="2"/>
           </w:tcPr>
           <w:p>
-            <w:proofErr w:type="spellStart"/>
-            <w:r>
-              <w:t>getPaceState</w:t>
-            </w:r>
-            <w:proofErr w:type="spellEnd"/>
-            <w:r>
-              <w:t>()</w:t>
+            <w:r>
+              <w:t>getPaceState()</w:t>
             </w:r>
           </w:p>
         </w:tc>
@@ -4983,15 +5481,7 @@
           </w:tcPr>
           <w:p>
             <w:r>
-              <w:t xml:space="preserve">Returns current value of </w:t>
-            </w:r>
-            <w:proofErr w:type="spellStart"/>
-            <w:r>
-              <w:t>pacingState</w:t>
-            </w:r>
-            <w:proofErr w:type="spellEnd"/>
-            <w:r>
-              <w:t>.</w:t>
+              <w:t>Returns current value of pacingState.</w:t>
             </w:r>
             <w:r>
               <w:t xml:space="preserve"> </w:t>
@@ -5042,13 +5532,8 @@
             <w:gridSpan w:val="2"/>
           </w:tcPr>
           <w:p>
-            <w:proofErr w:type="spellStart"/>
-            <w:r>
-              <w:t>getPaceMode</w:t>
-            </w:r>
-            <w:proofErr w:type="spellEnd"/>
-            <w:r>
-              <w:t>()</w:t>
+            <w:r>
+              <w:t>getPaceMode()</w:t>
             </w:r>
           </w:p>
         </w:tc>
@@ -5057,11 +5542,9 @@
             <w:tcW w:w="1484" w:type="dxa"/>
           </w:tcPr>
           <w:p>
-            <w:proofErr w:type="spellStart"/>
             <w:r>
               <w:t>enum</w:t>
             </w:r>
-            <w:proofErr w:type="spellEnd"/>
           </w:p>
         </w:tc>
         <w:tc>
@@ -5070,15 +5553,7 @@
           </w:tcPr>
           <w:p>
             <w:r>
-              <w:t xml:space="preserve">Returns current value of </w:t>
-            </w:r>
-            <w:proofErr w:type="spellStart"/>
-            <w:r>
-              <w:t>pacingMode</w:t>
-            </w:r>
-            <w:proofErr w:type="spellEnd"/>
-            <w:r>
-              <w:t xml:space="preserve"> </w:t>
+              <w:t xml:space="preserve">Returns current value of pacingMode </w:t>
             </w:r>
             <w:r>
               <w:rPr>
@@ -5114,13 +5589,8 @@
             <w:gridSpan w:val="2"/>
           </w:tcPr>
           <w:p>
-            <w:proofErr w:type="spellStart"/>
-            <w:r>
-              <w:t>setPaceRate</w:t>
-            </w:r>
-            <w:proofErr w:type="spellEnd"/>
-            <w:r>
-              <w:t>(uint8_t BPM)</w:t>
+            <w:r>
+              <w:t>setPaceRate(uint8_t BPM)</w:t>
             </w:r>
           </w:p>
         </w:tc>
@@ -5155,13 +5625,8 @@
             <w:gridSpan w:val="2"/>
           </w:tcPr>
           <w:p>
-            <w:proofErr w:type="spellStart"/>
-            <w:r>
-              <w:t>paceTick</w:t>
-            </w:r>
-            <w:proofErr w:type="spellEnd"/>
-            <w:r>
-              <w:t>()</w:t>
+            <w:r>
+              <w:t>paceTick()</w:t>
             </w:r>
           </w:p>
         </w:tc>
@@ -5181,15 +5646,7 @@
           </w:tcPr>
           <w:p>
             <w:r>
-              <w:t xml:space="preserve">Based on the pacing mode, pace in each defined way (VOO, VOOR, </w:t>
-            </w:r>
-            <w:proofErr w:type="spellStart"/>
-            <w:r>
-              <w:t>ect</w:t>
-            </w:r>
-            <w:proofErr w:type="spellEnd"/>
-            <w:r>
-              <w:t>.).</w:t>
+              <w:t>Based on the pacing mode, pace in each defined way (VOO, VOOR, ect.).</w:t>
             </w:r>
           </w:p>
         </w:tc>
@@ -5204,13 +5661,8 @@
             <w:gridSpan w:val="2"/>
           </w:tcPr>
           <w:p>
-            <w:proofErr w:type="spellStart"/>
-            <w:r>
-              <w:t>paceAtrium</w:t>
-            </w:r>
-            <w:proofErr w:type="spellEnd"/>
-            <w:r>
-              <w:t>()</w:t>
+            <w:r>
+              <w:t>paceAtrium()</w:t>
             </w:r>
           </w:p>
         </w:tc>
@@ -5230,21 +5682,8 @@
           </w:tcPr>
           <w:p>
             <w:r>
-              <w:t xml:space="preserve">Pace through atrium lead at </w:t>
-            </w:r>
-            <w:proofErr w:type="spellStart"/>
-            <w:r>
-              <w:t>vPaceAmp</w:t>
-            </w:r>
-            <w:proofErr w:type="spellEnd"/>
-            <w:r>
-              <w:t xml:space="preserve"> and </w:t>
-            </w:r>
-            <w:proofErr w:type="spellStart"/>
-            <w:r>
-              <w:t>vPaceWidth</w:t>
-            </w:r>
-            <w:proofErr w:type="spellEnd"/>
+              <w:t>Pace through atrium lead at vPaceAmp and vPaceWidth</w:t>
+            </w:r>
           </w:p>
         </w:tc>
       </w:tr>
@@ -5258,13 +5697,8 @@
             <w:gridSpan w:val="2"/>
           </w:tcPr>
           <w:p>
-            <w:proofErr w:type="spellStart"/>
-            <w:r>
-              <w:t>paceVentricle</w:t>
-            </w:r>
-            <w:proofErr w:type="spellEnd"/>
-            <w:r>
-              <w:t>()</w:t>
+            <w:r>
+              <w:t>paceVentricle()</w:t>
             </w:r>
           </w:p>
         </w:tc>
@@ -5284,21 +5718,8 @@
           </w:tcPr>
           <w:p>
             <w:r>
-              <w:t xml:space="preserve">Pace through ventricle lead at </w:t>
-            </w:r>
-            <w:proofErr w:type="spellStart"/>
-            <w:r>
-              <w:t>vPaceAmp</w:t>
-            </w:r>
-            <w:proofErr w:type="spellEnd"/>
-            <w:r>
-              <w:t xml:space="preserve"> and </w:t>
-            </w:r>
-            <w:proofErr w:type="spellStart"/>
-            <w:r>
-              <w:t>vPaceWidth</w:t>
-            </w:r>
-            <w:proofErr w:type="spellEnd"/>
+              <w:t>Pace through ventricle lead at vPaceAmp and vPaceWidth</w:t>
+            </w:r>
           </w:p>
         </w:tc>
       </w:tr>
@@ -5556,7 +5977,6 @@
         </w:rPr>
         <w:t xml:space="preserve">: </w:t>
       </w:r>
-      <w:proofErr w:type="gramStart"/>
       <w:r>
         <w:rPr>
           <w:sz w:val="20"/>
@@ -5564,22 +5984,13 @@
         <w:t>Communications()</w:t>
       </w:r>
       <w:bookmarkEnd w:id="10"/>
-      <w:proofErr w:type="gramEnd"/>
     </w:p>
     <w:p>
       <w:pPr>
         <w:ind w:firstLine="426"/>
       </w:pPr>
       <w:r>
-        <w:t xml:space="preserve">This class is the largest and most in-depth class. This class interfaces with the GUI to set the following parameters: pacing state, pacing mode, hysteresis interval, </w:t>
-      </w:r>
-      <w:proofErr w:type="gramStart"/>
-      <w:r>
-        <w:t>ventricle</w:t>
-      </w:r>
-      <w:proofErr w:type="gramEnd"/>
-      <w:r>
-        <w:t xml:space="preserve"> pacing amplitude, ventricle pacing width, ventricular refractory period, and base heart rate. This class is used to communicate the above information to other classes.</w:t>
+        <w:t>This class is the largest and most in-depth class. This class interfaces with the GUI to set the following parameters: pacing state, pacing mode, hysteresis interval, ventricle pacing amplitude, ventricle pacing width, ventricular refractory period, and base heart rate. This class is used to communicate the above information to other classes.</w:t>
       </w:r>
     </w:p>
     <w:p>
@@ -5706,25 +6117,7 @@
           </w:tcPr>
           <w:p>
             <w:r>
-              <w:t xml:space="preserve">Constructor for </w:t>
-            </w:r>
-            <w:proofErr w:type="gramStart"/>
-            <w:r>
-              <w:t>Communications(</w:t>
-            </w:r>
-            <w:proofErr w:type="gramEnd"/>
-            <w:r>
-              <w:t xml:space="preserve">) class. </w:t>
-            </w:r>
-            <w:proofErr w:type="spellStart"/>
-            <w:proofErr w:type="gramStart"/>
-            <w:r>
-              <w:t>baudRate</w:t>
-            </w:r>
-            <w:proofErr w:type="spellEnd"/>
-            <w:proofErr w:type="gramEnd"/>
-            <w:r>
-              <w:t xml:space="preserve"> is set</w:t>
+              <w:t>Constructor for Communications() class. baudRate is set</w:t>
             </w:r>
             <w:r>
               <w:t xml:space="preserve"> to 57600</w:t>
@@ -5745,14 +6138,8 @@
             <w:gridSpan w:val="2"/>
           </w:tcPr>
           <w:p>
-            <w:proofErr w:type="spellStart"/>
-            <w:r>
-              <w:lastRenderedPageBreak/>
-              <w:t>streamDataTick</w:t>
-            </w:r>
-            <w:proofErr w:type="spellEnd"/>
-            <w:r>
-              <w:t>()</w:t>
+            <w:r>
+              <w:t>streamDataTick()</w:t>
             </w:r>
           </w:p>
         </w:tc>
@@ -5787,13 +6174,8 @@
             <w:gridSpan w:val="2"/>
           </w:tcPr>
           <w:p>
-            <w:proofErr w:type="spellStart"/>
-            <w:r>
-              <w:t>twoBytesFromBuffer</w:t>
-            </w:r>
-            <w:proofErr w:type="spellEnd"/>
-            <w:r>
-              <w:t>()</w:t>
+            <w:r>
+              <w:t>twoBytesFromBuffer()</w:t>
             </w:r>
           </w:p>
         </w:tc>
@@ -5828,13 +6210,8 @@
             <w:gridSpan w:val="2"/>
           </w:tcPr>
           <w:p>
-            <w:proofErr w:type="spellStart"/>
-            <w:r>
-              <w:t>floatFromBuffer</w:t>
-            </w:r>
-            <w:proofErr w:type="spellEnd"/>
-            <w:r>
-              <w:t>()</w:t>
+            <w:r>
+              <w:t>floatFromBuffer()</w:t>
             </w:r>
           </w:p>
         </w:tc>
@@ -5869,13 +6246,8 @@
             <w:gridSpan w:val="2"/>
           </w:tcPr>
           <w:p>
-            <w:proofErr w:type="spellStart"/>
-            <w:r>
-              <w:t>stringsFromBuffer</w:t>
-            </w:r>
-            <w:proofErr w:type="spellEnd"/>
-            <w:r>
-              <w:t>()</w:t>
+            <w:r>
+              <w:t>stringsFromBuffer()</w:t>
             </w:r>
           </w:p>
         </w:tc>
@@ -5910,13 +6282,9 @@
             <w:gridSpan w:val="2"/>
           </w:tcPr>
           <w:p>
-            <w:proofErr w:type="spellStart"/>
-            <w:r>
-              <w:t>connectDCM</w:t>
-            </w:r>
-            <w:proofErr w:type="spellEnd"/>
-            <w:r>
-              <w:t>()</w:t>
+            <w:r>
+              <w:lastRenderedPageBreak/>
+              <w:t>connectDCM()</w:t>
             </w:r>
           </w:p>
         </w:tc>
@@ -5925,11 +6293,9 @@
             <w:tcW w:w="1484" w:type="dxa"/>
           </w:tcPr>
           <w:p>
-            <w:proofErr w:type="spellStart"/>
             <w:r>
               <w:t>bool</w:t>
             </w:r>
-            <w:proofErr w:type="spellEnd"/>
           </w:p>
         </w:tc>
         <w:tc>
@@ -5953,13 +6319,8 @@
             <w:gridSpan w:val="2"/>
           </w:tcPr>
           <w:p>
-            <w:proofErr w:type="spellStart"/>
-            <w:r>
-              <w:t>serialCallback</w:t>
-            </w:r>
-            <w:proofErr w:type="spellEnd"/>
-            <w:r>
-              <w:t>()</w:t>
+            <w:r>
+              <w:t>serialCallback()</w:t>
             </w:r>
           </w:p>
         </w:tc>
@@ -5994,13 +6355,8 @@
             <w:gridSpan w:val="2"/>
           </w:tcPr>
           <w:p>
-            <w:proofErr w:type="spellStart"/>
-            <w:r>
-              <w:t>transmitDeviceInfo</w:t>
-            </w:r>
-            <w:proofErr w:type="spellEnd"/>
-            <w:r>
-              <w:t>()</w:t>
+            <w:r>
+              <w:t>transmitDeviceInfo()</w:t>
             </w:r>
           </w:p>
         </w:tc>
@@ -6020,31 +6376,7 @@
           </w:tcPr>
           <w:p>
             <w:r>
-              <w:t xml:space="preserve">Transmits </w:t>
-            </w:r>
-            <w:proofErr w:type="spellStart"/>
-            <w:r>
-              <w:t>deviceID</w:t>
-            </w:r>
-            <w:proofErr w:type="spellEnd"/>
-            <w:r>
-              <w:t xml:space="preserve">, </w:t>
-            </w:r>
-            <w:proofErr w:type="spellStart"/>
-            <w:r>
-              <w:t>implantDate</w:t>
-            </w:r>
-            <w:proofErr w:type="spellEnd"/>
-            <w:r>
-              <w:t xml:space="preserve">, </w:t>
-            </w:r>
-            <w:proofErr w:type="spellStart"/>
-            <w:r>
-              <w:t>leadImplantDate</w:t>
-            </w:r>
-            <w:proofErr w:type="spellEnd"/>
-            <w:r>
-              <w:t>, and battery information to DCM when communications initialized.</w:t>
+              <w:t>Transmits deviceID, implantDate, leadImplantDate, and battery information to DCM when communications initialized.</w:t>
             </w:r>
           </w:p>
         </w:tc>
@@ -6059,13 +6391,8 @@
             <w:gridSpan w:val="2"/>
           </w:tcPr>
           <w:p>
-            <w:proofErr w:type="spellStart"/>
-            <w:r>
-              <w:t>sendEGM</w:t>
-            </w:r>
-            <w:proofErr w:type="spellEnd"/>
-            <w:r>
-              <w:t>()</w:t>
+            <w:r>
+              <w:t>sendEGM()</w:t>
             </w:r>
           </w:p>
         </w:tc>
@@ -6074,11 +6401,9 @@
             <w:tcW w:w="1484" w:type="dxa"/>
           </w:tcPr>
           <w:p>
-            <w:proofErr w:type="spellStart"/>
             <w:r>
               <w:t>bool</w:t>
             </w:r>
-            <w:proofErr w:type="spellEnd"/>
           </w:p>
         </w:tc>
         <w:tc>
@@ -6087,15 +6412,7 @@
           </w:tcPr>
           <w:p>
             <w:r>
-              <w:t xml:space="preserve">Sends EGM data from </w:t>
-            </w:r>
-            <w:proofErr w:type="gramStart"/>
-            <w:r>
-              <w:t>Sense(</w:t>
-            </w:r>
-            <w:proofErr w:type="gramEnd"/>
-            <w:r>
-              <w:t>) class to DCM.</w:t>
+              <w:t>Sends EGM data from Sense() class to DCM.</w:t>
             </w:r>
           </w:p>
         </w:tc>
@@ -6110,13 +6427,8 @@
             <w:gridSpan w:val="2"/>
           </w:tcPr>
           <w:p>
-            <w:proofErr w:type="spellStart"/>
-            <w:r>
-              <w:t>setDataPointers</w:t>
-            </w:r>
-            <w:proofErr w:type="spellEnd"/>
-            <w:r>
-              <w:t>()</w:t>
+            <w:r>
+              <w:t>setDataPointers()</w:t>
             </w:r>
           </w:p>
         </w:tc>
@@ -6136,15 +6448,7 @@
           </w:tcPr>
           <w:p>
             <w:r>
-              <w:t xml:space="preserve">Sets internal pointers whenever serial data becomes available in order for </w:t>
-            </w:r>
-            <w:proofErr w:type="gramStart"/>
-            <w:r>
-              <w:t>Communications(</w:t>
-            </w:r>
-            <w:proofErr w:type="gramEnd"/>
-            <w:r>
-              <w:t>) class to update variables without having to call methods.</w:t>
+              <w:t>Sets internal pointers whenever serial data becomes available in order for Communications() class to update variables without having to call methods.</w:t>
             </w:r>
           </w:p>
         </w:tc>
@@ -6159,13 +6463,8 @@
             <w:gridSpan w:val="2"/>
           </w:tcPr>
           <w:p>
-            <w:proofErr w:type="spellStart"/>
-            <w:r>
-              <w:t>initEGM</w:t>
-            </w:r>
-            <w:proofErr w:type="spellEnd"/>
-            <w:r>
-              <w:t>()</w:t>
+            <w:r>
+              <w:t>initEGM()</w:t>
             </w:r>
           </w:p>
         </w:tc>
@@ -6200,13 +6499,8 @@
             <w:gridSpan w:val="2"/>
           </w:tcPr>
           <w:p>
-            <w:proofErr w:type="spellStart"/>
-            <w:r>
-              <w:t>readBuffer</w:t>
-            </w:r>
-            <w:proofErr w:type="spellEnd"/>
-            <w:r>
-              <w:t>()</w:t>
+            <w:r>
+              <w:t>readBuffer()</w:t>
             </w:r>
           </w:p>
         </w:tc>
@@ -6241,13 +6535,8 @@
             <w:gridSpan w:val="2"/>
           </w:tcPr>
           <w:p>
-            <w:proofErr w:type="spellStart"/>
-            <w:r>
-              <w:t>initDataStream</w:t>
-            </w:r>
-            <w:proofErr w:type="spellEnd"/>
-            <w:r>
-              <w:t>(float*)</w:t>
+            <w:r>
+              <w:t>initDataStream(float*)</w:t>
             </w:r>
           </w:p>
         </w:tc>
@@ -6282,21 +6571,8 @@
             <w:gridSpan w:val="2"/>
           </w:tcPr>
           <w:p>
-            <w:proofErr w:type="spellStart"/>
-            <w:r>
-              <w:t>setStreamMode</w:t>
-            </w:r>
-            <w:proofErr w:type="spellEnd"/>
-            <w:r>
-              <w:t>(</w:t>
-            </w:r>
-            <w:proofErr w:type="spellStart"/>
-            <w:r>
-              <w:t>bool</w:t>
-            </w:r>
-            <w:proofErr w:type="spellEnd"/>
-            <w:r>
-              <w:t>)</w:t>
+            <w:r>
+              <w:t>setStreamMode(bool)</w:t>
             </w:r>
           </w:p>
         </w:tc>
@@ -6434,14 +6710,27 @@
       <w:r>
         <w:t xml:space="preserve">Figure </w:t>
       </w:r>
-      <w:fldSimple w:instr=" SEQ Figure \* ARABIC ">
-        <w:r>
-          <w:rPr>
-            <w:noProof/>
-          </w:rPr>
-          <w:t>1</w:t>
-        </w:r>
-      </w:fldSimple>
+      <w:r>
+        <w:fldChar w:fldCharType="begin"/>
+      </w:r>
+      <w:r>
+        <w:instrText xml:space="preserve"> SEQ Figure \* ARABIC </w:instrText>
+      </w:r>
+      <w:r>
+        <w:fldChar w:fldCharType="separate"/>
+      </w:r>
+      <w:r>
+        <w:rPr>
+          <w:noProof/>
+        </w:rPr>
+        <w:t>1</w:t>
+      </w:r>
+      <w:r>
+        <w:rPr>
+          <w:noProof/>
+        </w:rPr>
+        <w:fldChar w:fldCharType="end"/>
+      </w:r>
       <w:bookmarkEnd w:id="12"/>
       <w:r>
         <w:t xml:space="preserve"> - Prototype DCM Interface</w:t>
@@ -6592,19 +6881,9 @@
             <w:tcW w:w="4678" w:type="dxa"/>
           </w:tcPr>
           <w:p>
-            <w:proofErr w:type="spellStart"/>
-            <w:r>
-              <w:t>p_vPaceAmp</w:t>
-            </w:r>
-            <w:proofErr w:type="spellEnd"/>
-            <w:r>
-              <w:t xml:space="preserve"> &amp; </w:t>
-            </w:r>
-            <w:proofErr w:type="spellStart"/>
-            <w:r>
-              <w:t>p_vPaceWidth</w:t>
-            </w:r>
-            <w:proofErr w:type="spellEnd"/>
+            <w:r>
+              <w:t>p_vPaceAmp &amp; p_vPaceWidth</w:t>
+            </w:r>
           </w:p>
         </w:tc>
         <w:tc>
@@ -6635,15 +6914,7 @@
           </w:tcPr>
           <w:p>
             <w:r>
-              <w:t xml:space="preserve">Depending on patient age </w:t>
-            </w:r>
-            <w:proofErr w:type="gramStart"/>
-            <w:r>
-              <w:t>/  level</w:t>
-            </w:r>
-            <w:proofErr w:type="gramEnd"/>
-            <w:r>
-              <w:t xml:space="preserve"> of physical activity, resting base heart rate should be customizable.</w:t>
+              <w:t>Depending on patient age /  level of physical activity, resting base heart rate should be customizable.</w:t>
             </w:r>
           </w:p>
         </w:tc>
@@ -6981,15 +7252,7 @@
           </w:tcPr>
           <w:p>
             <w:r>
-              <w:t xml:space="preserve">Additional states need to be implemented, such as an addition to </w:t>
-            </w:r>
-            <w:proofErr w:type="spellStart"/>
-            <w:r>
-              <w:t>fnCode</w:t>
-            </w:r>
-            <w:proofErr w:type="spellEnd"/>
-            <w:r>
-              <w:t xml:space="preserve"> variable and its effect in Communication()</w:t>
+              <w:t>Additional states need to be implemented, such as an addition to fnCode variable and its effect in Communication()</w:t>
             </w:r>
           </w:p>
         </w:tc>
@@ -7019,7 +7282,6 @@
           <w:docPartUnique/>
         </w:docPartObj>
       </w:sdtPr>
-      <w:sdtEndPr/>
       <w:sdtContent>
         <w:p>
           <w:pPr>
@@ -7035,7 +7297,6 @@
             <w:id w:val="-573587230"/>
             <w:bibliography/>
           </w:sdtPr>
-          <w:sdtEndPr/>
           <w:sdtContent>
             <w:p>
               <w:pPr>
@@ -7263,7 +7524,6 @@
           <w:docPartUnique/>
         </w:docPartObj>
       </w:sdtPr>
-      <w:sdtEndPr/>
       <w:sdtContent>
         <w:r>
           <w:t xml:space="preserve">Software Development - Pacemaker Project </w:t>
@@ -7288,7 +7548,7 @@
           <w:rPr>
             <w:noProof/>
           </w:rPr>
-          <w:t>3</w:t>
+          <w:t>12</w:t>
         </w:r>
         <w:r>
           <w:rPr>
@@ -7350,13 +7610,7 @@
       <w:rPr>
         <w:sz w:val="20"/>
       </w:rPr>
-      <w:t xml:space="preserve">SFWR 3K04 – </w:t>
-    </w:r>
-    <w:r>
-      <w:rPr>
-        <w:sz w:val="20"/>
-      </w:rPr>
-      <w:t>Assignment 3</w:t>
+      <w:t>SFWR 3K04 – Assignment 3</w:t>
     </w:r>
     <w:r>
       <w:rPr>
@@ -7628,6 +7882,233 @@
     </w:lvl>
   </w:abstractNum>
   <w:abstractNum w:abstractNumId="2">
+    <w:nsid w:val="37450D91"/>
+    <w:multiLevelType w:val="hybridMultilevel"/>
+    <w:tmpl w:val="2AB00F6E"/>
+    <w:lvl w:ilvl="0" w:tplc="1009000B">
+      <w:start w:val="1"/>
+      <w:numFmt w:val="bullet"/>
+      <w:lvlText w:val=""/>
+      <w:lvlJc w:val="left"/>
+      <w:pPr>
+        <w:ind w:left="720" w:hanging="360"/>
+      </w:pPr>
+      <w:rPr>
+        <w:rFonts w:ascii="Wingdings" w:hAnsi="Wingdings" w:hint="default"/>
+      </w:rPr>
+    </w:lvl>
+    <w:lvl w:ilvl="1" w:tplc="10090003" w:tentative="1">
+      <w:start w:val="1"/>
+      <w:numFmt w:val="bullet"/>
+      <w:lvlText w:val="o"/>
+      <w:lvlJc w:val="left"/>
+      <w:pPr>
+        <w:ind w:left="1440" w:hanging="360"/>
+      </w:pPr>
+      <w:rPr>
+        <w:rFonts w:ascii="Courier New" w:hAnsi="Courier New" w:cs="Courier New" w:hint="default"/>
+      </w:rPr>
+    </w:lvl>
+    <w:lvl w:ilvl="2" w:tplc="10090005" w:tentative="1">
+      <w:start w:val="1"/>
+      <w:numFmt w:val="bullet"/>
+      <w:lvlText w:val=""/>
+      <w:lvlJc w:val="left"/>
+      <w:pPr>
+        <w:ind w:left="2160" w:hanging="360"/>
+      </w:pPr>
+      <w:rPr>
+        <w:rFonts w:ascii="Wingdings" w:hAnsi="Wingdings" w:hint="default"/>
+      </w:rPr>
+    </w:lvl>
+    <w:lvl w:ilvl="3" w:tplc="10090001" w:tentative="1">
+      <w:start w:val="1"/>
+      <w:numFmt w:val="bullet"/>
+      <w:lvlText w:val=""/>
+      <w:lvlJc w:val="left"/>
+      <w:pPr>
+        <w:ind w:left="2880" w:hanging="360"/>
+      </w:pPr>
+      <w:rPr>
+        <w:rFonts w:ascii="Symbol" w:hAnsi="Symbol" w:hint="default"/>
+      </w:rPr>
+    </w:lvl>
+    <w:lvl w:ilvl="4" w:tplc="10090003" w:tentative="1">
+      <w:start w:val="1"/>
+      <w:numFmt w:val="bullet"/>
+      <w:lvlText w:val="o"/>
+      <w:lvlJc w:val="left"/>
+      <w:pPr>
+        <w:ind w:left="3600" w:hanging="360"/>
+      </w:pPr>
+      <w:rPr>
+        <w:rFonts w:ascii="Courier New" w:hAnsi="Courier New" w:cs="Courier New" w:hint="default"/>
+      </w:rPr>
+    </w:lvl>
+    <w:lvl w:ilvl="5" w:tplc="10090005" w:tentative="1">
+      <w:start w:val="1"/>
+      <w:numFmt w:val="bullet"/>
+      <w:lvlText w:val=""/>
+      <w:lvlJc w:val="left"/>
+      <w:pPr>
+        <w:ind w:left="4320" w:hanging="360"/>
+      </w:pPr>
+      <w:rPr>
+        <w:rFonts w:ascii="Wingdings" w:hAnsi="Wingdings" w:hint="default"/>
+      </w:rPr>
+    </w:lvl>
+    <w:lvl w:ilvl="6" w:tplc="10090001" w:tentative="1">
+      <w:start w:val="1"/>
+      <w:numFmt w:val="bullet"/>
+      <w:lvlText w:val=""/>
+      <w:lvlJc w:val="left"/>
+      <w:pPr>
+        <w:ind w:left="5040" w:hanging="360"/>
+      </w:pPr>
+      <w:rPr>
+        <w:rFonts w:ascii="Symbol" w:hAnsi="Symbol" w:hint="default"/>
+      </w:rPr>
+    </w:lvl>
+    <w:lvl w:ilvl="7" w:tplc="10090003" w:tentative="1">
+      <w:start w:val="1"/>
+      <w:numFmt w:val="bullet"/>
+      <w:lvlText w:val="o"/>
+      <w:lvlJc w:val="left"/>
+      <w:pPr>
+        <w:ind w:left="5760" w:hanging="360"/>
+      </w:pPr>
+      <w:rPr>
+        <w:rFonts w:ascii="Courier New" w:hAnsi="Courier New" w:cs="Courier New" w:hint="default"/>
+      </w:rPr>
+    </w:lvl>
+    <w:lvl w:ilvl="8" w:tplc="10090005" w:tentative="1">
+      <w:start w:val="1"/>
+      <w:numFmt w:val="bullet"/>
+      <w:lvlText w:val=""/>
+      <w:lvlJc w:val="left"/>
+      <w:pPr>
+        <w:ind w:left="6480" w:hanging="360"/>
+      </w:pPr>
+      <w:rPr>
+        <w:rFonts w:ascii="Wingdings" w:hAnsi="Wingdings" w:hint="default"/>
+      </w:rPr>
+    </w:lvl>
+  </w:abstractNum>
+  <w:abstractNum w:abstractNumId="3">
+    <w:nsid w:val="3F5850E1"/>
+    <w:multiLevelType w:val="hybridMultilevel"/>
+    <w:tmpl w:val="93AEFA68"/>
+    <w:lvl w:ilvl="0" w:tplc="EE1C4EEE">
+      <w:start w:val="1"/>
+      <w:numFmt w:val="bullet"/>
+      <w:lvlText w:val=""/>
+      <w:lvlJc w:val="left"/>
+      <w:pPr>
+        <w:ind w:left="720" w:hanging="360"/>
+      </w:pPr>
+      <w:rPr>
+        <w:rFonts w:ascii="Wingdings" w:hAnsi="Wingdings" w:hint="default"/>
+        <w:color w:val="ED7D31" w:themeColor="accent2"/>
+      </w:rPr>
+    </w:lvl>
+    <w:lvl w:ilvl="1" w:tplc="10090003" w:tentative="1">
+      <w:start w:val="1"/>
+      <w:numFmt w:val="bullet"/>
+      <w:lvlText w:val="o"/>
+      <w:lvlJc w:val="left"/>
+      <w:pPr>
+        <w:ind w:left="1440" w:hanging="360"/>
+      </w:pPr>
+      <w:rPr>
+        <w:rFonts w:ascii="Courier New" w:hAnsi="Courier New" w:cs="Courier New" w:hint="default"/>
+      </w:rPr>
+    </w:lvl>
+    <w:lvl w:ilvl="2" w:tplc="10090005" w:tentative="1">
+      <w:start w:val="1"/>
+      <w:numFmt w:val="bullet"/>
+      <w:lvlText w:val=""/>
+      <w:lvlJc w:val="left"/>
+      <w:pPr>
+        <w:ind w:left="2160" w:hanging="360"/>
+      </w:pPr>
+      <w:rPr>
+        <w:rFonts w:ascii="Wingdings" w:hAnsi="Wingdings" w:hint="default"/>
+      </w:rPr>
+    </w:lvl>
+    <w:lvl w:ilvl="3" w:tplc="10090001" w:tentative="1">
+      <w:start w:val="1"/>
+      <w:numFmt w:val="bullet"/>
+      <w:lvlText w:val=""/>
+      <w:lvlJc w:val="left"/>
+      <w:pPr>
+        <w:ind w:left="2880" w:hanging="360"/>
+      </w:pPr>
+      <w:rPr>
+        <w:rFonts w:ascii="Symbol" w:hAnsi="Symbol" w:hint="default"/>
+      </w:rPr>
+    </w:lvl>
+    <w:lvl w:ilvl="4" w:tplc="10090003" w:tentative="1">
+      <w:start w:val="1"/>
+      <w:numFmt w:val="bullet"/>
+      <w:lvlText w:val="o"/>
+      <w:lvlJc w:val="left"/>
+      <w:pPr>
+        <w:ind w:left="3600" w:hanging="360"/>
+      </w:pPr>
+      <w:rPr>
+        <w:rFonts w:ascii="Courier New" w:hAnsi="Courier New" w:cs="Courier New" w:hint="default"/>
+      </w:rPr>
+    </w:lvl>
+    <w:lvl w:ilvl="5" w:tplc="10090005" w:tentative="1">
+      <w:start w:val="1"/>
+      <w:numFmt w:val="bullet"/>
+      <w:lvlText w:val=""/>
+      <w:lvlJc w:val="left"/>
+      <w:pPr>
+        <w:ind w:left="4320" w:hanging="360"/>
+      </w:pPr>
+      <w:rPr>
+        <w:rFonts w:ascii="Wingdings" w:hAnsi="Wingdings" w:hint="default"/>
+      </w:rPr>
+    </w:lvl>
+    <w:lvl w:ilvl="6" w:tplc="10090001" w:tentative="1">
+      <w:start w:val="1"/>
+      <w:numFmt w:val="bullet"/>
+      <w:lvlText w:val=""/>
+      <w:lvlJc w:val="left"/>
+      <w:pPr>
+        <w:ind w:left="5040" w:hanging="360"/>
+      </w:pPr>
+      <w:rPr>
+        <w:rFonts w:ascii="Symbol" w:hAnsi="Symbol" w:hint="default"/>
+      </w:rPr>
+    </w:lvl>
+    <w:lvl w:ilvl="7" w:tplc="10090003" w:tentative="1">
+      <w:start w:val="1"/>
+      <w:numFmt w:val="bullet"/>
+      <w:lvlText w:val="o"/>
+      <w:lvlJc w:val="left"/>
+      <w:pPr>
+        <w:ind w:left="5760" w:hanging="360"/>
+      </w:pPr>
+      <w:rPr>
+        <w:rFonts w:ascii="Courier New" w:hAnsi="Courier New" w:cs="Courier New" w:hint="default"/>
+      </w:rPr>
+    </w:lvl>
+    <w:lvl w:ilvl="8" w:tplc="10090005" w:tentative="1">
+      <w:start w:val="1"/>
+      <w:numFmt w:val="bullet"/>
+      <w:lvlText w:val=""/>
+      <w:lvlJc w:val="left"/>
+      <w:pPr>
+        <w:ind w:left="6480" w:hanging="360"/>
+      </w:pPr>
+      <w:rPr>
+        <w:rFonts w:ascii="Wingdings" w:hAnsi="Wingdings" w:hint="default"/>
+      </w:rPr>
+    </w:lvl>
+  </w:abstractNum>
+  <w:abstractNum w:abstractNumId="4">
     <w:nsid w:val="406A6A52"/>
     <w:multiLevelType w:val="multilevel"/>
     <w:tmpl w:val="981CE3F6"/>
@@ -7748,7 +8229,7 @@
       </w:rPr>
     </w:lvl>
   </w:abstractNum>
-  <w:abstractNum w:abstractNumId="3">
+  <w:abstractNum w:abstractNumId="5">
     <w:nsid w:val="41EF288E"/>
     <w:multiLevelType w:val="multilevel"/>
     <w:tmpl w:val="981CE3F6"/>
@@ -7869,7 +8350,7 @@
       </w:rPr>
     </w:lvl>
   </w:abstractNum>
-  <w:abstractNum w:abstractNumId="4">
+  <w:abstractNum w:abstractNumId="6">
     <w:nsid w:val="5041053A"/>
     <w:multiLevelType w:val="multilevel"/>
     <w:tmpl w:val="981CE3F6"/>
@@ -7990,7 +8471,7 @@
       </w:rPr>
     </w:lvl>
   </w:abstractNum>
-  <w:abstractNum w:abstractNumId="5">
+  <w:abstractNum w:abstractNumId="7">
     <w:nsid w:val="56D02244"/>
     <w:multiLevelType w:val="multilevel"/>
     <w:tmpl w:val="981CE3F6"/>
@@ -8112,13 +8593,13 @@
     </w:lvl>
   </w:abstractNum>
   <w:num w:numId="1">
-    <w:abstractNumId w:val="5"/>
+    <w:abstractNumId w:val="7"/>
   </w:num>
   <w:num w:numId="2">
-    <w:abstractNumId w:val="2"/>
+    <w:abstractNumId w:val="4"/>
   </w:num>
   <w:num w:numId="3">
-    <w:abstractNumId w:val="3"/>
+    <w:abstractNumId w:val="5"/>
   </w:num>
   <w:num w:numId="4">
     <w:abstractNumId w:val="0"/>
@@ -8127,7 +8608,13 @@
     <w:abstractNumId w:val="1"/>
   </w:num>
   <w:num w:numId="6">
-    <w:abstractNumId w:val="4"/>
+    <w:abstractNumId w:val="6"/>
+  </w:num>
+  <w:num w:numId="7">
+    <w:abstractNumId w:val="3"/>
+  </w:num>
+  <w:num w:numId="8">
+    <w:abstractNumId w:val="2"/>
   </w:num>
 </w:numbering>
 </file>
@@ -9620,7 +10107,7 @@
 </file>
 
 <file path=customXml/itemProps1.xml><?xml version="1.0" encoding="utf-8"?>
-<ds:datastoreItem xmlns:ds="http://schemas.openxmlformats.org/officeDocument/2006/customXml" ds:itemID="{1A0D5A35-D899-48E7-AF82-19D52E7C3AD7}">
+<ds:datastoreItem xmlns:ds="http://schemas.openxmlformats.org/officeDocument/2006/customXml" ds:itemID="{0D5B6146-26A3-4A19-BB91-EE2F3D52D10A}">
   <ds:schemaRefs>
     <ds:schemaRef ds:uri="http://schemas.openxmlformats.org/officeDocument/2006/bibliography"/>
   </ds:schemaRefs>

</xml_diff>